<commit_message>
Questions 1 to 9 done
</commit_message>
<xml_diff>
--- a/bildat_lab1_answers.docx
+++ b/bildat_lab1_answers.docx
@@ -52,7 +52,14 @@
           <w:sz w:val="22"/>
           <w:szCs w:val="22"/>
         </w:rPr>
-        <w:t xml:space="preserve"> _________________________________________________</w:t>
+        <w:t xml:space="preserve"> </w:t>
+      </w:r>
+      <w:r>
+        <w:rPr>
+          <w:sz w:val="22"/>
+          <w:szCs w:val="22"/>
+        </w:rPr>
+        <w:t xml:space="preserve"> Arturs Kurzemnieks</w:t>
       </w:r>
       <w:r>
         <w:rPr>
@@ -67,14 +74,14 @@
           <w:sz w:val="22"/>
           <w:szCs w:val="22"/>
         </w:rPr>
-        <w:t xml:space="preserve"> _________________</w:t>
-      </w:r>
-      <w:r>
-        <w:rPr>
-          <w:sz w:val="22"/>
-          <w:szCs w:val="22"/>
-        </w:rPr>
-        <w:t>___________</w:t>
+        <w:t xml:space="preserve"> </w:t>
+      </w:r>
+      <w:r>
+        <w:rPr>
+          <w:sz w:val="22"/>
+          <w:szCs w:val="22"/>
+        </w:rPr>
+        <w:t>Computer Science</w:t>
       </w:r>
     </w:p>
     <w:p>
@@ -355,33 +362,87 @@
           <w:sz w:val="22"/>
           <w:szCs w:val="22"/>
         </w:rPr>
-        <w:t xml:space="preserve"> </w:t>
-      </w:r>
-      <w:r>
-        <w:rPr>
-          <w:rFonts w:ascii="Times New Roman" w:hAnsi="Times New Roman" w:cs="Times New Roman"/>
-          <w:sz w:val="22"/>
-          <w:szCs w:val="22"/>
-        </w:rPr>
-        <w:t xml:space="preserve">(due to </w:t>
-      </w:r>
-      <w:proofErr w:type="spellStart"/>
-      <w:r>
-        <w:rPr>
-          <w:rFonts w:ascii="Times New Roman" w:hAnsi="Times New Roman" w:cs="Times New Roman"/>
-          <w:sz w:val="22"/>
-          <w:szCs w:val="22"/>
-        </w:rPr>
-        <w:t>Matlab</w:t>
-      </w:r>
-      <w:proofErr w:type="spellEnd"/>
-      <w:r>
-        <w:rPr>
-          <w:rFonts w:ascii="Times New Roman" w:hAnsi="Times New Roman" w:cs="Times New Roman"/>
-          <w:sz w:val="22"/>
-          <w:szCs w:val="22"/>
-        </w:rPr>
-        <w:t xml:space="preserve"> coordinates starting with 1 instead of 0</w:t>
+        <w:t xml:space="preserve"> (due to Matlab coordinates starting with 1 instead of 0)</w:t>
+      </w:r>
+      <w:r>
+        <w:rPr>
+          <w:rFonts w:ascii="Times New Roman" w:hAnsi="Times New Roman" w:cs="Times New Roman"/>
+          <w:sz w:val="22"/>
+          <w:szCs w:val="22"/>
+        </w:rPr>
+        <w:t>. Therefore when setting (p,q) to, e.g. (5,9), we can see 5 peaks in y direction</w:t>
+      </w:r>
+      <w:r>
+        <w:rPr>
+          <w:rFonts w:ascii="Times New Roman" w:hAnsi="Times New Roman" w:cs="Times New Roman"/>
+          <w:sz w:val="22"/>
+          <w:szCs w:val="22"/>
+        </w:rPr>
+        <w:t xml:space="preserve"> (4 full periods)</w:t>
+      </w:r>
+      <w:r>
+        <w:rPr>
+          <w:rFonts w:ascii="Times New Roman" w:hAnsi="Times New Roman" w:cs="Times New Roman"/>
+          <w:sz w:val="22"/>
+          <w:szCs w:val="22"/>
+        </w:rPr>
+        <w:t xml:space="preserve"> and 9 peaks in x direction</w:t>
+      </w:r>
+      <w:r>
+        <w:rPr>
+          <w:rFonts w:ascii="Times New Roman" w:hAnsi="Times New Roman" w:cs="Times New Roman"/>
+          <w:sz w:val="22"/>
+          <w:szCs w:val="22"/>
+        </w:rPr>
+        <w:t xml:space="preserve"> (</w:t>
+      </w:r>
+      <w:r>
+        <w:rPr>
+          <w:rFonts w:ascii="Times New Roman" w:hAnsi="Times New Roman" w:cs="Times New Roman"/>
+          <w:sz w:val="22"/>
+          <w:szCs w:val="22"/>
+        </w:rPr>
+        <w:t>8</w:t>
+      </w:r>
+      <w:r>
+        <w:rPr>
+          <w:rFonts w:ascii="Times New Roman" w:hAnsi="Times New Roman" w:cs="Times New Roman"/>
+          <w:sz w:val="22"/>
+          <w:szCs w:val="22"/>
+        </w:rPr>
+        <w:t xml:space="preserve"> periods)</w:t>
+      </w:r>
+      <w:r>
+        <w:rPr>
+          <w:rFonts w:ascii="Times New Roman" w:hAnsi="Times New Roman" w:cs="Times New Roman"/>
+          <w:sz w:val="22"/>
+          <w:szCs w:val="22"/>
+        </w:rPr>
+        <w:t xml:space="preserve">, </w:t>
+      </w:r>
+      <w:r>
+        <w:rPr>
+          <w:rFonts w:ascii="Times New Roman" w:hAnsi="Times New Roman" w:cs="Times New Roman"/>
+          <w:sz w:val="22"/>
+          <w:szCs w:val="22"/>
+        </w:rPr>
+        <w:t>similar</w:t>
+      </w:r>
+      <w:r>
+        <w:rPr>
+          <w:rFonts w:ascii="Times New Roman" w:hAnsi="Times New Roman" w:cs="Times New Roman"/>
+          <w:sz w:val="22"/>
+          <w:szCs w:val="22"/>
+        </w:rPr>
+        <w:t>l</w:t>
+      </w:r>
+      <w:r>
+        <w:rPr>
+          <w:rFonts w:ascii="Times New Roman" w:hAnsi="Times New Roman" w:cs="Times New Roman"/>
+          <w:sz w:val="22"/>
+          <w:szCs w:val="22"/>
+        </w:rPr>
+        <w:t>y for (9,5</w:t>
       </w:r>
       <w:r>
         <w:rPr>
@@ -397,125 +458,59 @@
           <w:sz w:val="22"/>
           <w:szCs w:val="22"/>
         </w:rPr>
-        <w:t>. Therefore when setting (</w:t>
-      </w:r>
-      <w:proofErr w:type="spellStart"/>
-      <w:proofErr w:type="gramStart"/>
-      <w:r>
-        <w:rPr>
-          <w:rFonts w:ascii="Times New Roman" w:hAnsi="Times New Roman" w:cs="Times New Roman"/>
-          <w:sz w:val="22"/>
-          <w:szCs w:val="22"/>
-        </w:rPr>
-        <w:t>p,q</w:t>
-      </w:r>
-      <w:proofErr w:type="spellEnd"/>
-      <w:proofErr w:type="gramEnd"/>
-      <w:r>
-        <w:rPr>
-          <w:rFonts w:ascii="Times New Roman" w:hAnsi="Times New Roman" w:cs="Times New Roman"/>
-          <w:sz w:val="22"/>
-          <w:szCs w:val="22"/>
-        </w:rPr>
-        <w:t>) to, e</w:t>
-      </w:r>
-      <w:proofErr w:type="spellStart"/>
-      <w:r>
-        <w:rPr>
-          <w:rFonts w:ascii="Times New Roman" w:hAnsi="Times New Roman" w:cs="Times New Roman"/>
-          <w:sz w:val="22"/>
-          <w:szCs w:val="22"/>
-        </w:rPr>
-        <w:t>.g.</w:t>
-      </w:r>
-      <w:proofErr w:type="spellEnd"/>
-      <w:r>
-        <w:rPr>
-          <w:rFonts w:ascii="Times New Roman" w:hAnsi="Times New Roman" w:cs="Times New Roman"/>
-          <w:sz w:val="22"/>
-          <w:szCs w:val="22"/>
-        </w:rPr>
-        <w:t xml:space="preserve"> (5,9), we can see 5 peaks in y direction</w:t>
-      </w:r>
-      <w:r>
-        <w:rPr>
-          <w:rFonts w:ascii="Times New Roman" w:hAnsi="Times New Roman" w:cs="Times New Roman"/>
-          <w:sz w:val="22"/>
-          <w:szCs w:val="22"/>
-        </w:rPr>
-        <w:t xml:space="preserve"> (4 full periods)</w:t>
-      </w:r>
-      <w:r>
-        <w:rPr>
-          <w:rFonts w:ascii="Times New Roman" w:hAnsi="Times New Roman" w:cs="Times New Roman"/>
-          <w:sz w:val="22"/>
-          <w:szCs w:val="22"/>
-        </w:rPr>
-        <w:t xml:space="preserve"> and 9 peaks in x direction</w:t>
-      </w:r>
-      <w:r>
-        <w:rPr>
-          <w:rFonts w:ascii="Times New Roman" w:hAnsi="Times New Roman" w:cs="Times New Roman"/>
-          <w:sz w:val="22"/>
-          <w:szCs w:val="22"/>
-        </w:rPr>
-        <w:t xml:space="preserve"> (</w:t>
-      </w:r>
-      <w:r>
-        <w:rPr>
-          <w:rFonts w:ascii="Times New Roman" w:hAnsi="Times New Roman" w:cs="Times New Roman"/>
-          <w:sz w:val="22"/>
-          <w:szCs w:val="22"/>
-        </w:rPr>
-        <w:t>8</w:t>
-      </w:r>
-      <w:r>
-        <w:rPr>
-          <w:rFonts w:ascii="Times New Roman" w:hAnsi="Times New Roman" w:cs="Times New Roman"/>
-          <w:sz w:val="22"/>
-          <w:szCs w:val="22"/>
-        </w:rPr>
-        <w:t xml:space="preserve"> periods)</w:t>
-      </w:r>
-      <w:r>
-        <w:rPr>
-          <w:rFonts w:ascii="Times New Roman" w:hAnsi="Times New Roman" w:cs="Times New Roman"/>
-          <w:sz w:val="22"/>
-          <w:szCs w:val="22"/>
-        </w:rPr>
-        <w:t xml:space="preserve">, </w:t>
-      </w:r>
-      <w:r>
-        <w:rPr>
-          <w:rFonts w:ascii="Times New Roman" w:hAnsi="Times New Roman" w:cs="Times New Roman"/>
-          <w:sz w:val="22"/>
-          <w:szCs w:val="22"/>
-        </w:rPr>
-        <w:t>similar</w:t>
-      </w:r>
-      <w:r>
-        <w:rPr>
-          <w:rFonts w:ascii="Times New Roman" w:hAnsi="Times New Roman" w:cs="Times New Roman"/>
-          <w:sz w:val="22"/>
-          <w:szCs w:val="22"/>
-        </w:rPr>
-        <w:t>l</w:t>
-      </w:r>
-      <w:r>
-        <w:rPr>
-          <w:rFonts w:ascii="Times New Roman" w:hAnsi="Times New Roman" w:cs="Times New Roman"/>
-          <w:sz w:val="22"/>
-          <w:szCs w:val="22"/>
-        </w:rPr>
-        <w:t xml:space="preserve">y for (9,5) and </w:t>
-      </w:r>
-      <w:r>
-        <w:rPr>
-          <w:rFonts w:ascii="Times New Roman" w:hAnsi="Times New Roman" w:cs="Times New Roman"/>
-          <w:sz w:val="22"/>
-          <w:szCs w:val="22"/>
-        </w:rPr>
-        <w:t>17 and 9 peaks for (17,9) respectively.</w:t>
+        <w:t>.</w:t>
+      </w:r>
+      <w:r>
+        <w:rPr>
+          <w:rFonts w:ascii="Times New Roman" w:hAnsi="Times New Roman" w:cs="Times New Roman"/>
+          <w:sz w:val="22"/>
+          <w:szCs w:val="22"/>
+        </w:rPr>
+        <w:t xml:space="preserve"> These yield (</w:t>
+      </w:r>
+      <w:r>
+        <w:rPr>
+          <w:rFonts w:ascii="Times New Roman" w:hAnsi="Times New Roman" w:cs="Times New Roman"/>
+          <w:i/>
+          <w:iCs/>
+          <w:sz w:val="22"/>
+          <w:szCs w:val="22"/>
+        </w:rPr>
+        <w:t>uc</w:t>
+      </w:r>
+      <w:r>
+        <w:rPr>
+          <w:rFonts w:ascii="Times New Roman" w:hAnsi="Times New Roman" w:cs="Times New Roman"/>
+          <w:sz w:val="22"/>
+          <w:szCs w:val="22"/>
+        </w:rPr>
+        <w:t>,</w:t>
+      </w:r>
+      <w:r>
+        <w:rPr>
+          <w:rFonts w:ascii="Times New Roman" w:hAnsi="Times New Roman" w:cs="Times New Roman"/>
+          <w:i/>
+          <w:iCs/>
+          <w:sz w:val="22"/>
+          <w:szCs w:val="22"/>
+        </w:rPr>
+        <w:t>vc</w:t>
+      </w:r>
+      <w:r>
+        <w:rPr>
+          <w:rFonts w:ascii="Times New Roman" w:hAnsi="Times New Roman" w:cs="Times New Roman"/>
+          <w:sz w:val="22"/>
+          <w:szCs w:val="22"/>
+        </w:rPr>
+        <w:t>) values of (4,8) and (8,4)</w:t>
+      </w:r>
+      <w:r>
+        <w:rPr>
+          <w:rFonts w:ascii="Times New Roman" w:hAnsi="Times New Roman" w:cs="Times New Roman"/>
+          <w:sz w:val="22"/>
+          <w:szCs w:val="22"/>
+        </w:rPr>
+        <w:t>, so they can be viewed as two rotations of the same vector. Since rotation in one domain becomes a rotation in the other domain, the corresponding image we get in the spatial domain is the same, just rotated as well.</w:t>
       </w:r>
     </w:p>
     <w:p>
@@ -567,68 +562,177 @@
           <w:sz w:val="22"/>
           <w:szCs w:val="22"/>
         </w:rPr>
-        <w:t xml:space="preserve">As we have a resolution of 128x128, the maximum frequency we can represent is 64 (which gives </w:t>
-      </w:r>
-      <w:proofErr w:type="gramStart"/>
-      <w:r>
-        <w:rPr>
-          <w:rFonts w:ascii="Times New Roman" w:hAnsi="Times New Roman" w:cs="Times New Roman"/>
-          <w:sz w:val="22"/>
-          <w:szCs w:val="22"/>
-        </w:rPr>
-        <w:t>1 pixel</w:t>
-      </w:r>
-      <w:proofErr w:type="gramEnd"/>
-      <w:r>
-        <w:rPr>
-          <w:rFonts w:ascii="Times New Roman" w:hAnsi="Times New Roman" w:cs="Times New Roman"/>
-          <w:sz w:val="22"/>
-          <w:szCs w:val="22"/>
-        </w:rPr>
-        <w:t xml:space="preserve"> stripes / period of 2 pixels), so everything above that we can only sample as some lower frequency. </w:t>
-      </w:r>
-      <w:proofErr w:type="gramStart"/>
-      <w:r>
-        <w:rPr>
-          <w:rFonts w:ascii="Times New Roman" w:hAnsi="Times New Roman" w:cs="Times New Roman"/>
-          <w:sz w:val="22"/>
-          <w:szCs w:val="22"/>
-        </w:rPr>
-        <w:t>So</w:t>
-      </w:r>
-      <w:proofErr w:type="gramEnd"/>
-      <w:r>
-        <w:rPr>
-          <w:rFonts w:ascii="Times New Roman" w:hAnsi="Times New Roman" w:cs="Times New Roman"/>
-          <w:sz w:val="22"/>
-          <w:szCs w:val="22"/>
-        </w:rPr>
-        <w:t xml:space="preserve"> for (17,121), when centering, we get the same the same frequencies as for (17,9), only</w:t>
-      </w:r>
-      <w:r>
-        <w:rPr>
-          <w:rFonts w:ascii="Times New Roman" w:hAnsi="Times New Roman" w:cs="Times New Roman"/>
-          <w:sz w:val="22"/>
-          <w:szCs w:val="22"/>
-        </w:rPr>
-        <w:t xml:space="preserve"> symmetrical over y axis, so </w:t>
-      </w:r>
-      <w:r>
-        <w:rPr>
-          <w:rFonts w:ascii="Times New Roman" w:hAnsi="Times New Roman" w:cs="Times New Roman"/>
-          <w:sz w:val="22"/>
-          <w:szCs w:val="22"/>
-          <w:highlight w:val="yellow"/>
-        </w:rPr>
-        <w:t>phase shifted</w:t>
-      </w:r>
-      <w:r>
-        <w:rPr>
-          <w:rFonts w:ascii="Times New Roman" w:hAnsi="Times New Roman" w:cs="Times New Roman"/>
-          <w:sz w:val="22"/>
-          <w:szCs w:val="22"/>
-        </w:rPr>
-        <w:t>. Same case for (5, 1) and (125, 1).</w:t>
+        <w:t>As we have a resolution of 128x128, the maximum frequency we can represent is 64 (which gives 1 pixel stripes / period of 2 pixels), so everything above that we can only sample as some lower frequency. So for (17,121), when centering, we get the same the same frequencies</w:t>
+      </w:r>
+      <w:r>
+        <w:rPr>
+          <w:rFonts w:ascii="Times New Roman" w:hAnsi="Times New Roman" w:cs="Times New Roman"/>
+          <w:sz w:val="22"/>
+          <w:szCs w:val="22"/>
+        </w:rPr>
+        <w:t xml:space="preserve"> with the same wavelengths</w:t>
+      </w:r>
+      <w:r>
+        <w:rPr>
+          <w:rFonts w:ascii="Times New Roman" w:hAnsi="Times New Roman" w:cs="Times New Roman"/>
+          <w:sz w:val="22"/>
+          <w:szCs w:val="22"/>
+        </w:rPr>
+        <w:t xml:space="preserve"> as for (17,9), only</w:t>
+      </w:r>
+      <w:r>
+        <w:rPr>
+          <w:rFonts w:ascii="Times New Roman" w:hAnsi="Times New Roman" w:cs="Times New Roman"/>
+          <w:sz w:val="22"/>
+          <w:szCs w:val="22"/>
+        </w:rPr>
+        <w:t xml:space="preserve"> symmetrical over y axis</w:t>
+      </w:r>
+      <w:r>
+        <w:rPr>
+          <w:rFonts w:ascii="Times New Roman" w:hAnsi="Times New Roman" w:cs="Times New Roman"/>
+          <w:sz w:val="22"/>
+          <w:szCs w:val="22"/>
+        </w:rPr>
+        <w:t xml:space="preserve">. </w:t>
+      </w:r>
+      <w:r>
+        <w:rPr>
+          <w:rFonts w:ascii="Times New Roman" w:hAnsi="Times New Roman" w:cs="Times New Roman"/>
+          <w:sz w:val="22"/>
+          <w:szCs w:val="22"/>
+        </w:rPr>
+        <w:t>Respectively, the (</w:t>
+      </w:r>
+      <w:r>
+        <w:rPr>
+          <w:rFonts w:ascii="Times New Roman" w:hAnsi="Times New Roman" w:cs="Times New Roman"/>
+          <w:i/>
+          <w:iCs/>
+          <w:sz w:val="22"/>
+          <w:szCs w:val="22"/>
+        </w:rPr>
+        <w:t>uc</w:t>
+      </w:r>
+      <w:r>
+        <w:rPr>
+          <w:rFonts w:ascii="Times New Roman" w:hAnsi="Times New Roman" w:cs="Times New Roman"/>
+          <w:sz w:val="22"/>
+          <w:szCs w:val="22"/>
+        </w:rPr>
+        <w:t>,</w:t>
+      </w:r>
+      <w:r>
+        <w:rPr>
+          <w:rFonts w:ascii="Times New Roman" w:hAnsi="Times New Roman" w:cs="Times New Roman"/>
+          <w:i/>
+          <w:iCs/>
+          <w:sz w:val="22"/>
+          <w:szCs w:val="22"/>
+        </w:rPr>
+        <w:t>uv</w:t>
+      </w:r>
+      <w:r>
+        <w:rPr>
+          <w:rFonts w:ascii="Times New Roman" w:hAnsi="Times New Roman" w:cs="Times New Roman"/>
+          <w:sz w:val="22"/>
+          <w:szCs w:val="22"/>
+        </w:rPr>
+        <w:t>) pairs we get are (16,8) and (16,-8)</w:t>
+      </w:r>
+      <w:r>
+        <w:rPr>
+          <w:rFonts w:ascii="Times New Roman" w:hAnsi="Times New Roman" w:cs="Times New Roman"/>
+          <w:sz w:val="22"/>
+          <w:szCs w:val="22"/>
+        </w:rPr>
+        <w:t>, again a rotation resulting in two differently rotated images of essentially the same waveform.</w:t>
+      </w:r>
+    </w:p>
+    <w:p>
+      <w:pPr>
+        <w:rPr>
+          <w:rFonts w:ascii="Times New Roman" w:hAnsi="Times New Roman" w:cs="Times New Roman"/>
+          <w:sz w:val="22"/>
+          <w:szCs w:val="22"/>
+        </w:rPr>
+      </w:pPr>
+    </w:p>
+    <w:p>
+      <w:pPr>
+        <w:rPr>
+          <w:rFonts w:ascii="Times New Roman" w:hAnsi="Times New Roman" w:cs="Times New Roman"/>
+          <w:sz w:val="22"/>
+          <w:szCs w:val="22"/>
+        </w:rPr>
+      </w:pPr>
+      <w:r>
+        <w:rPr>
+          <w:rFonts w:ascii="Times New Roman" w:hAnsi="Times New Roman" w:cs="Times New Roman"/>
+          <w:sz w:val="22"/>
+          <w:szCs w:val="22"/>
+        </w:rPr>
+        <w:t>Similar</w:t>
+      </w:r>
+      <w:r>
+        <w:rPr>
+          <w:rFonts w:ascii="Times New Roman" w:hAnsi="Times New Roman" w:cs="Times New Roman"/>
+          <w:sz w:val="22"/>
+          <w:szCs w:val="22"/>
+        </w:rPr>
+        <w:t xml:space="preserve"> case for (5, 1) and (125, 1)</w:t>
+      </w:r>
+      <w:r>
+        <w:rPr>
+          <w:rFonts w:ascii="Times New Roman" w:hAnsi="Times New Roman" w:cs="Times New Roman"/>
+          <w:sz w:val="22"/>
+          <w:szCs w:val="22"/>
+        </w:rPr>
+        <w:t>, which gives (</w:t>
+      </w:r>
+      <w:r>
+        <w:rPr>
+          <w:rFonts w:ascii="Times New Roman" w:hAnsi="Times New Roman" w:cs="Times New Roman"/>
+          <w:i/>
+          <w:iCs/>
+          <w:sz w:val="22"/>
+          <w:szCs w:val="22"/>
+        </w:rPr>
+        <w:t>uc</w:t>
+      </w:r>
+      <w:r>
+        <w:rPr>
+          <w:rFonts w:ascii="Times New Roman" w:hAnsi="Times New Roman" w:cs="Times New Roman"/>
+          <w:sz w:val="22"/>
+          <w:szCs w:val="22"/>
+        </w:rPr>
+        <w:t>,</w:t>
+      </w:r>
+      <w:r>
+        <w:rPr>
+          <w:rFonts w:ascii="Times New Roman" w:hAnsi="Times New Roman" w:cs="Times New Roman"/>
+          <w:i/>
+          <w:iCs/>
+          <w:sz w:val="22"/>
+          <w:szCs w:val="22"/>
+        </w:rPr>
+        <w:t>vc</w:t>
+      </w:r>
+      <w:r>
+        <w:rPr>
+          <w:rFonts w:ascii="Times New Roman" w:hAnsi="Times New Roman" w:cs="Times New Roman"/>
+          <w:sz w:val="22"/>
+          <w:szCs w:val="22"/>
+        </w:rPr>
+        <w:t xml:space="preserve">) pairs of (4,0) and (-4,0). Since we only have non-zero frequency in the vertical direction, we get horizontal bars. The negative frequency results in a shifted </w:t>
+      </w:r>
+      <w:r>
+        <w:rPr>
+          <w:rFonts w:ascii="Times New Roman" w:hAnsi="Times New Roman" w:cs="Times New Roman"/>
+          <w:sz w:val="22"/>
+          <w:szCs w:val="22"/>
+        </w:rPr>
+        <w:t>phase for the imaginary (sine) part.</w:t>
       </w:r>
     </w:p>
     <w:p>
@@ -681,25 +785,7 @@
           <w:sz w:val="22"/>
           <w:szCs w:val="22"/>
         </w:rPr>
-        <w:t xml:space="preserve">: Explain how a position (p, q) in the Fourier domain will be projected as a sine wave in the spatial domain. Illustrate with a </w:t>
-      </w:r>
-      <w:proofErr w:type="spellStart"/>
-      <w:r>
-        <w:rPr>
-          <w:rFonts w:ascii="Times New Roman" w:hAnsi="Times New Roman" w:cs="Times New Roman"/>
-          <w:sz w:val="22"/>
-          <w:szCs w:val="22"/>
-        </w:rPr>
-        <w:t>Matlab</w:t>
-      </w:r>
-      <w:proofErr w:type="spellEnd"/>
-      <w:r>
-        <w:rPr>
-          <w:rFonts w:ascii="Times New Roman" w:hAnsi="Times New Roman" w:cs="Times New Roman"/>
-          <w:sz w:val="22"/>
-          <w:szCs w:val="22"/>
-        </w:rPr>
-        <w:t xml:space="preserve"> figure.</w:t>
+        <w:t>: Explain how a position (p, q) in the Fourier domain will be projected as a sine wave in the spatial domain. Illustrate with a Matlab figure.</w:t>
       </w:r>
     </w:p>
     <w:p>
@@ -779,6 +865,7 @@
               <w:sz w:val="22"/>
               <w:szCs w:val="22"/>
             </w:rPr>
+            <w:lastRenderedPageBreak/>
             <m:t>F</m:t>
           </m:r>
           <m:d>
@@ -1737,7 +1824,6 @@
           <w:sz w:val="22"/>
           <w:szCs w:val="22"/>
         </w:rPr>
-        <w:lastRenderedPageBreak/>
         <w:t>q</w:t>
       </w:r>
       <w:r>
@@ -1773,8 +1859,6 @@
         </w:rPr>
         <w:t>So from the value pair (</w:t>
       </w:r>
-      <w:proofErr w:type="spellStart"/>
-      <w:proofErr w:type="gramStart"/>
       <w:r>
         <w:rPr>
           <w:rFonts w:ascii="Times New Roman" w:hAnsi="Times New Roman" w:cs="Times New Roman"/>
@@ -1803,8 +1887,6 @@
         </w:rPr>
         <w:t>q</w:t>
       </w:r>
-      <w:proofErr w:type="spellEnd"/>
-      <w:proofErr w:type="gramEnd"/>
       <w:r>
         <w:rPr>
           <w:rFonts w:ascii="Times New Roman" w:hAnsi="Times New Roman" w:cs="Times New Roman"/>
@@ -1865,8 +1947,6 @@
         </w:rPr>
         <w:t>periods in x direction, with the orientation facing coordinates (</w:t>
       </w:r>
-      <w:proofErr w:type="spellStart"/>
-      <w:proofErr w:type="gramStart"/>
       <w:r>
         <w:rPr>
           <w:rFonts w:ascii="Times New Roman" w:hAnsi="Times New Roman" w:cs="Times New Roman"/>
@@ -1895,8 +1975,6 @@
         </w:rPr>
         <w:t>q</w:t>
       </w:r>
-      <w:proofErr w:type="spellEnd"/>
-      <w:proofErr w:type="gramEnd"/>
       <w:r>
         <w:rPr>
           <w:rFonts w:ascii="Times New Roman" w:hAnsi="Times New Roman" w:cs="Times New Roman"/>
@@ -1956,57 +2034,15 @@
           <w:sz w:val="22"/>
           <w:szCs w:val="22"/>
         </w:rPr>
-        <w:t xml:space="preserve">values we provide are in </w:t>
-      </w:r>
-      <w:proofErr w:type="spellStart"/>
-      <w:r>
-        <w:rPr>
-          <w:rFonts w:ascii="Times New Roman" w:hAnsi="Times New Roman" w:cs="Times New Roman"/>
-          <w:sz w:val="22"/>
-          <w:szCs w:val="22"/>
-        </w:rPr>
-        <w:t>Matlab</w:t>
-      </w:r>
-      <w:proofErr w:type="spellEnd"/>
-      <w:r>
-        <w:rPr>
-          <w:rFonts w:ascii="Times New Roman" w:hAnsi="Times New Roman" w:cs="Times New Roman"/>
-          <w:sz w:val="22"/>
-          <w:szCs w:val="22"/>
-        </w:rPr>
-        <w:t xml:space="preserve"> coordinate system that starts with 1 and are mapped to</w:t>
-      </w:r>
-      <w:r>
-        <w:rPr>
-          <w:rFonts w:ascii="Times New Roman" w:hAnsi="Times New Roman" w:cs="Times New Roman"/>
-          <w:sz w:val="22"/>
-          <w:szCs w:val="22"/>
-        </w:rPr>
-        <w:t xml:space="preserve"> </w:t>
-      </w:r>
-      <w:r>
-        <w:rPr>
-          <w:rFonts w:ascii="Times New Roman" w:hAnsi="Times New Roman" w:cs="Times New Roman"/>
-          <w:sz w:val="22"/>
-          <w:szCs w:val="22"/>
-        </w:rPr>
-        <w:t>frequenc</w:t>
-      </w:r>
-      <w:r>
-        <w:rPr>
-          <w:rFonts w:ascii="Times New Roman" w:hAnsi="Times New Roman" w:cs="Times New Roman"/>
-          <w:sz w:val="22"/>
-          <w:szCs w:val="22"/>
-        </w:rPr>
-        <w:t>ies</w:t>
-      </w:r>
-      <w:r>
-        <w:rPr>
-          <w:rFonts w:ascii="Times New Roman" w:hAnsi="Times New Roman" w:cs="Times New Roman"/>
-          <w:sz w:val="22"/>
-          <w:szCs w:val="22"/>
-        </w:rPr>
-        <w:t xml:space="preserve"> </w:t>
+        <w:t>values we provide are in Matlab coordinate system that starts with 1 and are mapped to</w:t>
+      </w:r>
+      <w:r>
+        <w:rPr>
+          <w:rFonts w:ascii="Times New Roman" w:hAnsi="Times New Roman" w:cs="Times New Roman"/>
+          <w:sz w:val="22"/>
+          <w:szCs w:val="22"/>
+        </w:rPr>
+        <w:t xml:space="preserve"> frequencies </w:t>
       </w:r>
       <w:r>
         <w:rPr>
@@ -2270,6 +2306,7 @@
           <w:sz w:val="22"/>
           <w:szCs w:val="22"/>
         </w:rPr>
+        <w:lastRenderedPageBreak/>
         <w:drawing>
           <wp:inline distT="0" distB="0" distL="0" distR="0" wp14:anchorId="2045B410" wp14:editId="7CFF5E64">
             <wp:extent cx="3729355" cy="2764643"/>
@@ -2415,7 +2452,6 @@
           <w:sz w:val="22"/>
           <w:szCs w:val="22"/>
         </w:rPr>
-        <w:lastRenderedPageBreak/>
         <w:t xml:space="preserve">We can get the amplitude from </w:t>
       </w:r>
       <m:oMath>
@@ -2505,15 +2541,7 @@
                 <w:sz w:val="22"/>
                 <w:szCs w:val="22"/>
               </w:rPr>
-              <m:t>|</m:t>
-            </m:r>
-            <m:r>
-              <w:rPr>
-                <w:rFonts w:ascii="Cambria Math" w:hAnsi="Cambria Math" w:cs="Times New Roman"/>
-                <w:sz w:val="22"/>
-                <w:szCs w:val="22"/>
-              </w:rPr>
-              <m:t>F</m:t>
+              <m:t>|F</m:t>
             </m:r>
           </m:e>
         </m:acc>
@@ -2818,6 +2846,769 @@
           <w:szCs w:val="22"/>
         </w:rPr>
       </w:pPr>
+    </w:p>
+    <w:p>
+      <w:pPr>
+        <w:rPr>
+          <w:rFonts w:ascii="Times New Roman" w:hAnsi="Times New Roman" w:cs="Times New Roman"/>
+          <w:sz w:val="22"/>
+          <w:szCs w:val="22"/>
+        </w:rPr>
+      </w:pPr>
+      <w:r>
+        <w:rPr>
+          <w:rFonts w:ascii="Times New Roman" w:hAnsi="Times New Roman" w:cs="Times New Roman"/>
+          <w:sz w:val="22"/>
+          <w:szCs w:val="22"/>
+        </w:rPr>
+        <w:t>If we have:</w:t>
+      </w:r>
+    </w:p>
+    <w:p>
+      <w:pPr>
+        <w:rPr>
+          <w:rFonts w:ascii="Times New Roman" w:hAnsi="Times New Roman" w:cs="Times New Roman"/>
+          <w:sz w:val="22"/>
+          <w:szCs w:val="22"/>
+        </w:rPr>
+      </w:pPr>
+      <m:oMathPara>
+        <m:oMath>
+          <m:r>
+            <w:rPr>
+              <w:rFonts w:ascii="Cambria Math" w:hAnsi="Cambria Math" w:cs="Times New Roman"/>
+              <w:sz w:val="22"/>
+              <w:szCs w:val="22"/>
+            </w:rPr>
+            <m:t>F</m:t>
+          </m:r>
+          <m:d>
+            <m:dPr>
+              <m:ctrlPr>
+                <w:rPr>
+                  <w:rFonts w:ascii="Cambria Math" w:hAnsi="Cambria Math" w:cs="Times New Roman"/>
+                  <w:i/>
+                  <w:sz w:val="22"/>
+                  <w:szCs w:val="22"/>
+                </w:rPr>
+              </m:ctrlPr>
+            </m:dPr>
+            <m:e>
+              <m:r>
+                <w:rPr>
+                  <w:rFonts w:ascii="Cambria Math" w:hAnsi="Cambria Math" w:cs="Times New Roman"/>
+                  <w:sz w:val="22"/>
+                  <w:szCs w:val="22"/>
+                </w:rPr>
+                <m:t>x</m:t>
+              </m:r>
+            </m:e>
+          </m:d>
+          <m:r>
+            <w:rPr>
+              <w:rFonts w:ascii="Cambria Math" w:hAnsi="Cambria Math" w:cs="Times New Roman"/>
+              <w:sz w:val="22"/>
+              <w:szCs w:val="22"/>
+            </w:rPr>
+            <m:t>=</m:t>
+          </m:r>
+          <m:f>
+            <m:fPr>
+              <m:ctrlPr>
+                <w:rPr>
+                  <w:rFonts w:ascii="Cambria Math" w:hAnsi="Cambria Math" w:cs="Times New Roman"/>
+                  <w:sz w:val="22"/>
+                  <w:szCs w:val="22"/>
+                </w:rPr>
+              </m:ctrlPr>
+            </m:fPr>
+            <m:num>
+              <m:r>
+                <w:rPr>
+                  <w:rFonts w:ascii="Cambria Math" w:hAnsi="Cambria Math" w:cs="Times New Roman"/>
+                  <w:sz w:val="22"/>
+                  <w:szCs w:val="22"/>
+                </w:rPr>
+                <m:t>1</m:t>
+              </m:r>
+              <m:ctrlPr>
+                <w:rPr>
+                  <w:rFonts w:ascii="Cambria Math" w:hAnsi="Cambria Math" w:cs="Times New Roman"/>
+                  <w:i/>
+                  <w:sz w:val="22"/>
+                  <w:szCs w:val="22"/>
+                </w:rPr>
+              </m:ctrlPr>
+            </m:num>
+            <m:den>
+              <m:r>
+                <w:rPr>
+                  <w:rFonts w:ascii="Cambria Math" w:hAnsi="Cambria Math" w:cs="Times New Roman"/>
+                  <w:sz w:val="22"/>
+                  <w:szCs w:val="22"/>
+                </w:rPr>
+                <m:t>N</m:t>
+              </m:r>
+              <m:ctrlPr>
+                <w:rPr>
+                  <w:rFonts w:ascii="Cambria Math" w:hAnsi="Cambria Math" w:cs="Times New Roman"/>
+                  <w:i/>
+                  <w:sz w:val="22"/>
+                  <w:szCs w:val="22"/>
+                </w:rPr>
+              </m:ctrlPr>
+            </m:den>
+          </m:f>
+          <m:nary>
+            <m:naryPr>
+              <m:chr m:val="∑"/>
+              <m:supHide m:val="1"/>
+              <m:ctrlPr>
+                <w:rPr>
+                  <w:rFonts w:ascii="Cambria Math" w:hAnsi="Cambria Math" w:cs="Times New Roman"/>
+                  <w:sz w:val="22"/>
+                  <w:szCs w:val="22"/>
+                </w:rPr>
+              </m:ctrlPr>
+            </m:naryPr>
+            <m:sub>
+              <m:r>
+                <w:rPr>
+                  <w:rFonts w:ascii="Cambria Math" w:hAnsi="Cambria Math" w:cs="Times New Roman"/>
+                  <w:sz w:val="22"/>
+                  <w:szCs w:val="22"/>
+                </w:rPr>
+                <m:t>x</m:t>
+              </m:r>
+              <m:r>
+                <m:rPr>
+                  <m:sty m:val="p"/>
+                </m:rPr>
+                <w:rPr>
+                  <w:rFonts w:ascii="Cambria Math" w:hAnsi="Cambria Math" w:cs="Times New Roman" w:hint="eastAsia"/>
+                  <w:sz w:val="22"/>
+                  <w:szCs w:val="22"/>
+                </w:rPr>
+                <m:t>∈</m:t>
+              </m:r>
+              <m:sSup>
+                <m:sSupPr>
+                  <m:ctrlPr>
+                    <w:rPr>
+                      <w:rFonts w:ascii="Cambria Math" w:hAnsi="Cambria Math" w:cs="Times New Roman"/>
+                      <w:i/>
+                      <w:sz w:val="22"/>
+                      <w:szCs w:val="22"/>
+                    </w:rPr>
+                  </m:ctrlPr>
+                </m:sSupPr>
+                <m:e>
+                  <m:d>
+                    <m:dPr>
+                      <m:begChr m:val="["/>
+                      <m:endChr m:val="]"/>
+                      <m:ctrlPr>
+                        <w:rPr>
+                          <w:rFonts w:ascii="Cambria Math" w:hAnsi="Cambria Math" w:cs="Times New Roman"/>
+                          <w:i/>
+                          <w:sz w:val="22"/>
+                          <w:szCs w:val="22"/>
+                        </w:rPr>
+                      </m:ctrlPr>
+                    </m:dPr>
+                    <m:e>
+                      <m:r>
+                        <w:rPr>
+                          <w:rFonts w:ascii="Cambria Math" w:hAnsi="Cambria Math" w:cs="Times New Roman"/>
+                          <w:sz w:val="22"/>
+                          <w:szCs w:val="22"/>
+                        </w:rPr>
+                        <m:t>0..N-1</m:t>
+                      </m:r>
+                    </m:e>
+                  </m:d>
+                  <m:ctrlPr>
+                    <w:rPr>
+                      <w:rFonts w:ascii="Cambria Math" w:hAnsi="Cambria Math" w:cs="Times New Roman"/>
+                      <w:sz w:val="22"/>
+                      <w:szCs w:val="22"/>
+                    </w:rPr>
+                  </m:ctrlPr>
+                </m:e>
+                <m:sup>
+                  <m:r>
+                    <w:rPr>
+                      <w:rFonts w:ascii="Cambria Math" w:hAnsi="Cambria Math" w:cs="Times New Roman"/>
+                      <w:sz w:val="22"/>
+                      <w:szCs w:val="22"/>
+                    </w:rPr>
+                    <m:t>2</m:t>
+                  </m:r>
+                </m:sup>
+              </m:sSup>
+              <m:ctrlPr>
+                <w:rPr>
+                  <w:rFonts w:ascii="Cambria Math" w:hAnsi="Cambria Math" w:cs="Times New Roman"/>
+                  <w:i/>
+                  <w:sz w:val="22"/>
+                  <w:szCs w:val="22"/>
+                </w:rPr>
+              </m:ctrlPr>
+            </m:sub>
+            <m:sup>
+              <m:ctrlPr>
+                <w:rPr>
+                  <w:rFonts w:ascii="Cambria Math" w:hAnsi="Cambria Math" w:cs="Times New Roman"/>
+                  <w:i/>
+                  <w:sz w:val="22"/>
+                  <w:szCs w:val="22"/>
+                </w:rPr>
+              </m:ctrlPr>
+            </m:sup>
+            <m:e>
+              <m:acc>
+                <m:accPr>
+                  <m:ctrlPr>
+                    <w:rPr>
+                      <w:rFonts w:ascii="Cambria Math" w:hAnsi="Cambria Math" w:cs="Times New Roman"/>
+                      <w:sz w:val="22"/>
+                      <w:szCs w:val="22"/>
+                    </w:rPr>
+                  </m:ctrlPr>
+                </m:accPr>
+                <m:e>
+                  <m:r>
+                    <w:rPr>
+                      <w:rFonts w:ascii="Cambria Math" w:hAnsi="Cambria Math" w:cs="Times New Roman"/>
+                      <w:sz w:val="22"/>
+                      <w:szCs w:val="22"/>
+                    </w:rPr>
+                    <m:t>F</m:t>
+                  </m:r>
+                </m:e>
+              </m:acc>
+              <m:d>
+                <m:dPr>
+                  <m:ctrlPr>
+                    <w:rPr>
+                      <w:rFonts w:ascii="Cambria Math" w:hAnsi="Cambria Math" w:cs="Times New Roman"/>
+                      <w:i/>
+                      <w:sz w:val="22"/>
+                      <w:szCs w:val="22"/>
+                    </w:rPr>
+                  </m:ctrlPr>
+                </m:dPr>
+                <m:e>
+                  <m:r>
+                    <w:rPr>
+                      <w:rFonts w:ascii="Cambria Math" w:hAnsi="Cambria Math" w:cs="Times New Roman"/>
+                      <w:sz w:val="22"/>
+                      <w:szCs w:val="22"/>
+                    </w:rPr>
+                    <m:t>u</m:t>
+                  </m:r>
+                </m:e>
+              </m:d>
+              <m:sSup>
+                <m:sSupPr>
+                  <m:ctrlPr>
+                    <w:rPr>
+                      <w:rFonts w:ascii="Cambria Math" w:hAnsi="Cambria Math" w:cs="Times New Roman"/>
+                      <w:i/>
+                      <w:sz w:val="22"/>
+                      <w:szCs w:val="22"/>
+                    </w:rPr>
+                  </m:ctrlPr>
+                </m:sSupPr>
+                <m:e>
+                  <m:r>
+                    <w:rPr>
+                      <w:rFonts w:ascii="Cambria Math" w:hAnsi="Cambria Math" w:cs="Times New Roman"/>
+                      <w:sz w:val="22"/>
+                      <w:szCs w:val="22"/>
+                    </w:rPr>
+                    <m:t>e</m:t>
+                  </m:r>
+                </m:e>
+                <m:sup>
+                  <m:f>
+                    <m:fPr>
+                      <m:ctrlPr>
+                        <w:rPr>
+                          <w:rFonts w:ascii="Cambria Math" w:hAnsi="Cambria Math" w:cs="Times New Roman"/>
+                          <w:sz w:val="22"/>
+                          <w:szCs w:val="22"/>
+                        </w:rPr>
+                      </m:ctrlPr>
+                    </m:fPr>
+                    <m:num>
+                      <m:r>
+                        <w:rPr>
+                          <w:rFonts w:ascii="Cambria Math" w:hAnsi="Cambria Math" w:cs="Times New Roman"/>
+                          <w:sz w:val="22"/>
+                          <w:szCs w:val="22"/>
+                        </w:rPr>
+                        <m:t>2</m:t>
+                      </m:r>
+                      <m:r>
+                        <m:rPr>
+                          <m:sty m:val="p"/>
+                        </m:rPr>
+                        <w:rPr>
+                          <w:rFonts w:ascii="Cambria Math" w:hAnsi="Cambria Math" w:cs="Times New Roman"/>
+                          <w:sz w:val="22"/>
+                          <w:szCs w:val="22"/>
+                        </w:rPr>
+                        <m:t>π</m:t>
+                      </m:r>
+                      <m:r>
+                        <w:rPr>
+                          <w:rFonts w:ascii="Cambria Math" w:hAnsi="Cambria Math" w:cs="Times New Roman"/>
+                          <w:sz w:val="22"/>
+                          <w:szCs w:val="22"/>
+                        </w:rPr>
+                        <m:t>i</m:t>
+                      </m:r>
+                      <m:sSup>
+                        <m:sSupPr>
+                          <m:ctrlPr>
+                            <w:rPr>
+                              <w:rFonts w:ascii="Cambria Math" w:hAnsi="Cambria Math" w:cs="Times New Roman"/>
+                              <w:i/>
+                              <w:sz w:val="22"/>
+                              <w:szCs w:val="22"/>
+                            </w:rPr>
+                          </m:ctrlPr>
+                        </m:sSupPr>
+                        <m:e>
+                          <m:r>
+                            <w:rPr>
+                              <w:rFonts w:ascii="Cambria Math" w:hAnsi="Cambria Math" w:cs="Times New Roman"/>
+                              <w:sz w:val="22"/>
+                              <w:szCs w:val="22"/>
+                            </w:rPr>
+                            <m:t>u</m:t>
+                          </m:r>
+                        </m:e>
+                        <m:sup>
+                          <m:r>
+                            <w:rPr>
+                              <w:rFonts w:ascii="Cambria Math" w:hAnsi="Cambria Math" w:cs="Times New Roman"/>
+                              <w:sz w:val="22"/>
+                              <w:szCs w:val="22"/>
+                            </w:rPr>
+                            <m:t>T</m:t>
+                          </m:r>
+                        </m:sup>
+                      </m:sSup>
+                      <m:r>
+                        <w:rPr>
+                          <w:rFonts w:ascii="Cambria Math" w:hAnsi="Cambria Math" w:cs="Times New Roman"/>
+                          <w:sz w:val="22"/>
+                          <w:szCs w:val="22"/>
+                        </w:rPr>
+                        <m:t>x</m:t>
+                      </m:r>
+                      <m:ctrlPr>
+                        <w:rPr>
+                          <w:rFonts w:ascii="Cambria Math" w:hAnsi="Cambria Math" w:cs="Times New Roman"/>
+                          <w:i/>
+                          <w:sz w:val="22"/>
+                          <w:szCs w:val="22"/>
+                        </w:rPr>
+                      </m:ctrlPr>
+                    </m:num>
+                    <m:den>
+                      <m:r>
+                        <w:rPr>
+                          <w:rFonts w:ascii="Cambria Math" w:hAnsi="Cambria Math" w:cs="Times New Roman"/>
+                          <w:sz w:val="22"/>
+                          <w:szCs w:val="22"/>
+                        </w:rPr>
+                        <m:t>N</m:t>
+                      </m:r>
+                      <m:ctrlPr>
+                        <w:rPr>
+                          <w:rFonts w:ascii="Cambria Math" w:hAnsi="Cambria Math" w:cs="Times New Roman"/>
+                          <w:i/>
+                          <w:sz w:val="22"/>
+                          <w:szCs w:val="22"/>
+                        </w:rPr>
+                      </m:ctrlPr>
+                    </m:den>
+                  </m:f>
+                </m:sup>
+              </m:sSup>
+              <m:ctrlPr>
+                <w:rPr>
+                  <w:rFonts w:ascii="Cambria Math" w:hAnsi="Cambria Math" w:cs="Times New Roman"/>
+                  <w:i/>
+                  <w:sz w:val="22"/>
+                  <w:szCs w:val="22"/>
+                </w:rPr>
+              </m:ctrlPr>
+            </m:e>
+          </m:nary>
+        </m:oMath>
+      </m:oMathPara>
+    </w:p>
+    <w:p>
+      <w:pPr>
+        <w:rPr>
+          <w:rFonts w:ascii="Times New Roman" w:hAnsi="Times New Roman" w:cs="Times New Roman"/>
+          <w:sz w:val="22"/>
+          <w:szCs w:val="22"/>
+        </w:rPr>
+      </w:pPr>
+      <w:r>
+        <w:rPr>
+          <w:rFonts w:ascii="Times New Roman" w:hAnsi="Times New Roman" w:cs="Times New Roman"/>
+          <w:sz w:val="22"/>
+          <w:szCs w:val="22"/>
+        </w:rPr>
+        <w:t>we get the amplitude A as</w:t>
+      </w:r>
+    </w:p>
+    <w:p>
+      <w:pPr>
+        <w:rPr>
+          <w:rFonts w:ascii="Times New Roman" w:hAnsi="Times New Roman" w:cs="Times New Roman"/>
+          <w:sz w:val="22"/>
+          <w:szCs w:val="22"/>
+        </w:rPr>
+      </w:pPr>
+      <m:oMathPara>
+        <m:oMath>
+          <m:r>
+            <w:rPr>
+              <w:rFonts w:ascii="Cambria Math" w:hAnsi="Cambria Math" w:cs="Times New Roman"/>
+              <w:sz w:val="22"/>
+              <w:szCs w:val="22"/>
+            </w:rPr>
+            <m:t>A=</m:t>
+          </m:r>
+          <m:rad>
+            <m:radPr>
+              <m:degHide m:val="1"/>
+              <m:ctrlPr>
+                <w:rPr>
+                  <w:rFonts w:ascii="Cambria Math" w:hAnsi="Cambria Math" w:cs="Times New Roman"/>
+                  <w:sz w:val="22"/>
+                  <w:szCs w:val="22"/>
+                </w:rPr>
+              </m:ctrlPr>
+            </m:radPr>
+            <m:deg>
+              <m:ctrlPr>
+                <w:rPr>
+                  <w:rFonts w:ascii="Cambria Math" w:hAnsi="Cambria Math" w:cs="Times New Roman"/>
+                  <w:i/>
+                  <w:sz w:val="22"/>
+                  <w:szCs w:val="22"/>
+                </w:rPr>
+              </m:ctrlPr>
+            </m:deg>
+            <m:e>
+              <m:r>
+                <w:rPr>
+                  <w:rFonts w:ascii="Cambria Math" w:hAnsi="Cambria Math" w:cs="Times New Roman"/>
+                  <w:sz w:val="22"/>
+                  <w:szCs w:val="22"/>
+                </w:rPr>
+                <m:t>Re</m:t>
+              </m:r>
+              <m:sSup>
+                <m:sSupPr>
+                  <m:ctrlPr>
+                    <w:rPr>
+                      <w:rFonts w:ascii="Cambria Math" w:hAnsi="Cambria Math" w:cs="Times New Roman"/>
+                      <w:i/>
+                      <w:sz w:val="22"/>
+                      <w:szCs w:val="22"/>
+                    </w:rPr>
+                  </m:ctrlPr>
+                </m:sSupPr>
+                <m:e>
+                  <m:d>
+                    <m:dPr>
+                      <m:ctrlPr>
+                        <w:rPr>
+                          <w:rFonts w:ascii="Cambria Math" w:hAnsi="Cambria Math" w:cs="Times New Roman"/>
+                          <w:i/>
+                          <w:sz w:val="22"/>
+                          <w:szCs w:val="22"/>
+                        </w:rPr>
+                      </m:ctrlPr>
+                    </m:dPr>
+                    <m:e>
+                      <m:r>
+                        <w:rPr>
+                          <w:rFonts w:ascii="Cambria Math" w:hAnsi="Cambria Math" w:cs="Times New Roman"/>
+                          <w:sz w:val="22"/>
+                          <w:szCs w:val="22"/>
+                        </w:rPr>
+                        <m:t>u</m:t>
+                      </m:r>
+                    </m:e>
+                  </m:d>
+                </m:e>
+                <m:sup>
+                  <m:r>
+                    <w:rPr>
+                      <w:rFonts w:ascii="Cambria Math" w:hAnsi="Cambria Math" w:cs="Times New Roman"/>
+                      <w:sz w:val="22"/>
+                      <w:szCs w:val="22"/>
+                    </w:rPr>
+                    <m:t>2</m:t>
+                  </m:r>
+                </m:sup>
+              </m:sSup>
+              <m:r>
+                <w:rPr>
+                  <w:rFonts w:ascii="Cambria Math" w:hAnsi="Cambria Math" w:cs="Times New Roman"/>
+                  <w:sz w:val="22"/>
+                  <w:szCs w:val="22"/>
+                </w:rPr>
+                <m:t>+Im</m:t>
+              </m:r>
+              <m:sSup>
+                <m:sSupPr>
+                  <m:ctrlPr>
+                    <w:rPr>
+                      <w:rFonts w:ascii="Cambria Math" w:hAnsi="Cambria Math" w:cs="Times New Roman"/>
+                      <w:i/>
+                      <w:sz w:val="22"/>
+                      <w:szCs w:val="22"/>
+                    </w:rPr>
+                  </m:ctrlPr>
+                </m:sSupPr>
+                <m:e>
+                  <m:d>
+                    <m:dPr>
+                      <m:ctrlPr>
+                        <w:rPr>
+                          <w:rFonts w:ascii="Cambria Math" w:hAnsi="Cambria Math" w:cs="Times New Roman"/>
+                          <w:i/>
+                          <w:sz w:val="22"/>
+                          <w:szCs w:val="22"/>
+                        </w:rPr>
+                      </m:ctrlPr>
+                    </m:dPr>
+                    <m:e>
+                      <m:r>
+                        <w:rPr>
+                          <w:rFonts w:ascii="Cambria Math" w:hAnsi="Cambria Math" w:cs="Times New Roman"/>
+                          <w:sz w:val="22"/>
+                          <w:szCs w:val="22"/>
+                        </w:rPr>
+                        <m:t>u</m:t>
+                      </m:r>
+                    </m:e>
+                  </m:d>
+                </m:e>
+                <m:sup>
+                  <m:r>
+                    <w:rPr>
+                      <w:rFonts w:ascii="Cambria Math" w:hAnsi="Cambria Math" w:cs="Times New Roman"/>
+                      <w:sz w:val="22"/>
+                      <w:szCs w:val="22"/>
+                    </w:rPr>
+                    <m:t>2</m:t>
+                  </m:r>
+                </m:sup>
+              </m:sSup>
+            </m:e>
+          </m:rad>
+        </m:oMath>
+      </m:oMathPara>
+    </w:p>
+    <w:p>
+      <w:pPr>
+        <w:rPr>
+          <w:rFonts w:ascii="Times New Roman" w:hAnsi="Times New Roman" w:cs="Times New Roman"/>
+          <w:sz w:val="22"/>
+          <w:szCs w:val="22"/>
+        </w:rPr>
+      </w:pPr>
+      <w:r>
+        <w:rPr>
+          <w:rFonts w:ascii="Times New Roman" w:hAnsi="Times New Roman" w:cs="Times New Roman"/>
+          <w:sz w:val="22"/>
+          <w:szCs w:val="22"/>
+        </w:rPr>
+        <w:t xml:space="preserve">where </w:t>
+      </w:r>
+      <w:r>
+        <w:rPr>
+          <w:rFonts w:ascii="Times New Roman" w:hAnsi="Times New Roman" w:cs="Times New Roman"/>
+          <w:i/>
+          <w:iCs/>
+          <w:sz w:val="22"/>
+          <w:szCs w:val="22"/>
+        </w:rPr>
+        <w:t>Re(u</w:t>
+      </w:r>
+      <w:r>
+        <w:rPr>
+          <w:rFonts w:ascii="Times New Roman" w:hAnsi="Times New Roman" w:cs="Times New Roman"/>
+          <w:sz w:val="22"/>
+          <w:szCs w:val="22"/>
+        </w:rPr>
+        <w:t xml:space="preserve">) = 1 and </w:t>
+      </w:r>
+      <w:r>
+        <w:rPr>
+          <w:rFonts w:ascii="Times New Roman" w:hAnsi="Times New Roman" w:cs="Times New Roman"/>
+          <w:i/>
+          <w:iCs/>
+          <w:sz w:val="22"/>
+          <w:szCs w:val="22"/>
+        </w:rPr>
+        <w:t>Im(u)</w:t>
+      </w:r>
+      <w:r>
+        <w:rPr>
+          <w:rFonts w:ascii="Times New Roman" w:hAnsi="Times New Roman" w:cs="Times New Roman"/>
+          <w:sz w:val="22"/>
+          <w:szCs w:val="22"/>
+        </w:rPr>
+        <w:t xml:space="preserve"> = 0 are the real and imaginary parts of </w:t>
+      </w:r>
+      <m:oMath>
+        <m:acc>
+          <m:accPr>
+            <m:ctrlPr>
+              <w:rPr>
+                <w:rFonts w:ascii="Cambria Math" w:hAnsi="Cambria Math" w:cs="Times New Roman"/>
+                <w:sz w:val="22"/>
+                <w:szCs w:val="22"/>
+              </w:rPr>
+            </m:ctrlPr>
+          </m:accPr>
+          <m:e>
+            <m:r>
+              <w:rPr>
+                <w:rFonts w:ascii="Cambria Math" w:hAnsi="Cambria Math" w:cs="Times New Roman"/>
+                <w:sz w:val="22"/>
+                <w:szCs w:val="22"/>
+              </w:rPr>
+              <m:t>F</m:t>
+            </m:r>
+          </m:e>
+        </m:acc>
+        <m:d>
+          <m:dPr>
+            <m:ctrlPr>
+              <w:rPr>
+                <w:rFonts w:ascii="Cambria Math" w:hAnsi="Cambria Math" w:cs="Times New Roman"/>
+                <w:i/>
+                <w:sz w:val="22"/>
+                <w:szCs w:val="22"/>
+              </w:rPr>
+            </m:ctrlPr>
+          </m:dPr>
+          <m:e>
+            <m:r>
+              <w:rPr>
+                <w:rFonts w:ascii="Cambria Math" w:hAnsi="Cambria Math" w:cs="Times New Roman"/>
+                <w:sz w:val="22"/>
+                <w:szCs w:val="22"/>
+              </w:rPr>
+              <m:t>u</m:t>
+            </m:r>
+          </m:e>
+        </m:d>
+        <m:r>
+          <w:rPr>
+            <w:rFonts w:ascii="Cambria Math" w:hAnsi="Cambria Math" w:cs="Times New Roman"/>
+            <w:sz w:val="22"/>
+            <w:szCs w:val="22"/>
+          </w:rPr>
+          <m:t xml:space="preserve"> = 1</m:t>
+        </m:r>
+      </m:oMath>
+      <w:r>
+        <w:rPr>
+          <w:rFonts w:ascii="Times New Roman" w:hAnsi="Times New Roman" w:cs="Times New Roman"/>
+          <w:sz w:val="22"/>
+          <w:szCs w:val="22"/>
+        </w:rPr>
+        <w:t xml:space="preserve">, i.e. we only have the real part </w:t>
+      </w:r>
+      <w:r>
+        <w:rPr>
+          <w:rFonts w:ascii="Times New Roman" w:hAnsi="Times New Roman" w:cs="Times New Roman"/>
+          <w:sz w:val="22"/>
+          <w:szCs w:val="22"/>
+        </w:rPr>
+        <w:t xml:space="preserve">by which we multiply all the cosines and sines. As we’re summing over N points, we also normalize over N, giving the final amplitude of </w:t>
+      </w:r>
+      <m:oMath>
+        <m:f>
+          <m:fPr>
+            <m:ctrlPr>
+              <w:rPr>
+                <w:rFonts w:ascii="Cambria Math" w:hAnsi="Cambria Math" w:cs="Times New Roman"/>
+                <w:sz w:val="22"/>
+                <w:szCs w:val="22"/>
+              </w:rPr>
+            </m:ctrlPr>
+          </m:fPr>
+          <m:num>
+            <m:r>
+              <w:rPr>
+                <w:rFonts w:ascii="Cambria Math" w:hAnsi="Cambria Math" w:cs="Times New Roman"/>
+                <w:sz w:val="22"/>
+                <w:szCs w:val="22"/>
+              </w:rPr>
+              <m:t>1</m:t>
+            </m:r>
+            <m:ctrlPr>
+              <w:rPr>
+                <w:rFonts w:ascii="Cambria Math" w:hAnsi="Cambria Math" w:cs="Times New Roman"/>
+                <w:i/>
+                <w:sz w:val="22"/>
+                <w:szCs w:val="22"/>
+              </w:rPr>
+            </m:ctrlPr>
+          </m:num>
+          <m:den>
+            <m:r>
+              <w:rPr>
+                <w:rFonts w:ascii="Cambria Math" w:hAnsi="Cambria Math" w:cs="Times New Roman"/>
+                <w:sz w:val="22"/>
+                <w:szCs w:val="22"/>
+              </w:rPr>
+              <m:t>N</m:t>
+            </m:r>
+            <m:ctrlPr>
+              <w:rPr>
+                <w:rFonts w:ascii="Cambria Math" w:hAnsi="Cambria Math" w:cs="Times New Roman"/>
+                <w:i/>
+                <w:sz w:val="22"/>
+                <w:szCs w:val="22"/>
+              </w:rPr>
+            </m:ctrlPr>
+          </m:den>
+        </m:f>
+      </m:oMath>
+      <w:r>
+        <w:rPr>
+          <w:rFonts w:ascii="Times New Roman" w:hAnsi="Times New Roman" w:cs="Times New Roman"/>
+          <w:sz w:val="22"/>
+          <w:szCs w:val="22"/>
+        </w:rPr>
+        <w:t xml:space="preserve"> for these examples. </w:t>
+      </w:r>
+    </w:p>
+    <w:p>
+      <w:pPr>
+        <w:rPr>
+          <w:rFonts w:ascii="Times New Roman" w:hAnsi="Times New Roman" w:cs="Times New Roman"/>
+          <w:sz w:val="22"/>
+          <w:szCs w:val="22"/>
+        </w:rPr>
+      </w:pPr>
       <w:r>
         <w:rPr>
           <w:rFonts w:ascii="Times New Roman" w:hAnsi="Times New Roman" w:cs="Times New Roman"/>
@@ -3170,7 +3961,6 @@
         </w:rPr>
         <w:t xml:space="preserve">are </w:t>
       </w:r>
-      <w:proofErr w:type="spellStart"/>
       <w:r>
         <w:rPr>
           <w:rFonts w:ascii="Times New Roman" w:hAnsi="Times New Roman" w:cs="Times New Roman"/>
@@ -3181,7 +3971,6 @@
         </w:rPr>
         <w:t>uc</w:t>
       </w:r>
-      <w:proofErr w:type="spellEnd"/>
       <w:r>
         <w:rPr>
           <w:rFonts w:ascii="Times New Roman" w:hAnsi="Times New Roman" w:cs="Times New Roman"/>
@@ -3190,7 +3979,6 @@
         </w:rPr>
         <w:t xml:space="preserve"> and </w:t>
       </w:r>
-      <w:proofErr w:type="spellStart"/>
       <w:r>
         <w:rPr>
           <w:rFonts w:ascii="Times New Roman" w:hAnsi="Times New Roman" w:cs="Times New Roman"/>
@@ -3201,7 +3989,6 @@
         </w:rPr>
         <w:t>vc</w:t>
       </w:r>
-      <w:proofErr w:type="spellEnd"/>
       <w:r>
         <w:rPr>
           <w:rFonts w:ascii="Times New Roman" w:hAnsi="Times New Roman" w:cs="Times New Roman"/>
@@ -3230,6 +4017,7 @@
               <w:sz w:val="22"/>
               <w:szCs w:val="22"/>
             </w:rPr>
+            <w:lastRenderedPageBreak/>
             <m:t>λ</m:t>
           </m:r>
           <m:r>
@@ -3447,25 +4235,7 @@
           <w:sz w:val="22"/>
           <w:szCs w:val="22"/>
         </w:rPr>
-        <w:t xml:space="preserve">: What happens when we pass the point in the center and either p or q exceeds half the image size? Explain and illustrate graphically with </w:t>
-      </w:r>
-      <w:proofErr w:type="spellStart"/>
-      <w:r>
-        <w:rPr>
-          <w:rFonts w:ascii="Times New Roman" w:hAnsi="Times New Roman" w:cs="Times New Roman"/>
-          <w:sz w:val="22"/>
-          <w:szCs w:val="22"/>
-        </w:rPr>
-        <w:t>Matlab</w:t>
-      </w:r>
-      <w:proofErr w:type="spellEnd"/>
-      <w:r>
-        <w:rPr>
-          <w:rFonts w:ascii="Times New Roman" w:hAnsi="Times New Roman" w:cs="Times New Roman"/>
-          <w:sz w:val="22"/>
-          <w:szCs w:val="22"/>
-        </w:rPr>
-        <w:t>!</w:t>
+        <w:t>: What happens when we pass the point in the center and either p or q exceeds half the image size? Explain and illustrate graphically with Matlab!</w:t>
       </w:r>
     </w:p>
     <w:p>
@@ -3516,25 +4286,7 @@
           <w:sz w:val="22"/>
           <w:szCs w:val="22"/>
         </w:rPr>
-        <w:t xml:space="preserve"> (</w:t>
-      </w:r>
-      <w:proofErr w:type="gramStart"/>
-      <w:r>
-        <w:rPr>
-          <w:rFonts w:ascii="Times New Roman" w:hAnsi="Times New Roman" w:cs="Times New Roman"/>
-          <w:sz w:val="22"/>
-          <w:szCs w:val="22"/>
-        </w:rPr>
-        <w:t>1 pixel</w:t>
-      </w:r>
-      <w:proofErr w:type="gramEnd"/>
-      <w:r>
-        <w:rPr>
-          <w:rFonts w:ascii="Times New Roman" w:hAnsi="Times New Roman" w:cs="Times New Roman"/>
-          <w:sz w:val="22"/>
-          <w:szCs w:val="22"/>
-        </w:rPr>
-        <w:t xml:space="preserve"> stripes), any frequencies higher than that we can’t sample with the resolution, aliasing starts to occur and we happen to see some other lower frequency in the image, possibly with a phase shift.</w:t>
+        <w:t xml:space="preserve"> (1 pixel stripes), any frequencies higher than that we can’t sample with the resolution, aliasing starts to occur and we happen to see some other lower frequency in the image, possibly with a phase shift.</w:t>
       </w:r>
     </w:p>
     <w:p>
@@ -3562,7 +4314,6 @@
         </w:rPr>
         <w:t xml:space="preserve">An example can be seen with </w:t>
       </w:r>
-      <w:proofErr w:type="spellStart"/>
       <w:r>
         <w:rPr>
           <w:rFonts w:ascii="Times New Roman" w:hAnsi="Times New Roman" w:cs="Times New Roman"/>
@@ -3573,7 +4324,6 @@
         </w:rPr>
         <w:t>p,q</w:t>
       </w:r>
-      <w:proofErr w:type="spellEnd"/>
       <w:r>
         <w:rPr>
           <w:rFonts w:ascii="Times New Roman" w:hAnsi="Times New Roman" w:cs="Times New Roman"/>
@@ -3761,7 +4511,6 @@
           <w:sz w:val="22"/>
           <w:szCs w:val="22"/>
         </w:rPr>
-        <w:lastRenderedPageBreak/>
         <w:t>Question 6</w:t>
       </w:r>
       <w:r>
@@ -3841,16 +4590,51 @@
         </w:rPr>
         <w:t xml:space="preserve">Zero centering. Originally, when we set </w:t>
       </w:r>
-      <w:proofErr w:type="spellStart"/>
-      <w:r>
-        <w:rPr>
-          <w:rFonts w:ascii="Times New Roman" w:hAnsi="Times New Roman" w:cs="Times New Roman"/>
-          <w:sz w:val="22"/>
-          <w:szCs w:val="22"/>
-        </w:rPr>
-        <w:t>Fhat</w:t>
-      </w:r>
-      <w:proofErr w:type="spellEnd"/>
+      <m:oMath>
+        <m:acc>
+          <m:accPr>
+            <m:ctrlPr>
+              <w:rPr>
+                <w:rFonts w:ascii="Cambria Math" w:hAnsi="Cambria Math" w:cs="Times New Roman"/>
+                <w:sz w:val="22"/>
+                <w:szCs w:val="22"/>
+              </w:rPr>
+            </m:ctrlPr>
+          </m:accPr>
+          <m:e>
+            <m:r>
+              <w:rPr>
+                <w:rFonts w:ascii="Cambria Math" w:hAnsi="Cambria Math" w:cs="Times New Roman"/>
+                <w:sz w:val="22"/>
+                <w:szCs w:val="22"/>
+              </w:rPr>
+              <m:t>F</m:t>
+            </m:r>
+          </m:e>
+        </m:acc>
+        <m:d>
+          <m:dPr>
+            <m:ctrlPr>
+              <w:rPr>
+                <w:rFonts w:ascii="Cambria Math" w:hAnsi="Cambria Math" w:cs="Times New Roman"/>
+                <w:i/>
+                <w:sz w:val="22"/>
+                <w:szCs w:val="22"/>
+              </w:rPr>
+            </m:ctrlPr>
+          </m:dPr>
+          <m:e>
+            <m:r>
+              <w:rPr>
+                <w:rFonts w:ascii="Cambria Math" w:hAnsi="Cambria Math" w:cs="Times New Roman"/>
+                <w:sz w:val="22"/>
+                <w:szCs w:val="22"/>
+              </w:rPr>
+              <m:t>u</m:t>
+            </m:r>
+          </m:e>
+        </m:d>
+      </m:oMath>
       <w:r>
         <w:rPr>
           <w:rFonts w:ascii="Times New Roman" w:hAnsi="Times New Roman" w:cs="Times New Roman"/>
@@ -3865,47 +4649,23 @@
           <w:sz w:val="22"/>
           <w:szCs w:val="22"/>
         </w:rPr>
-        <w:t>. Having 2</w:t>
-      </w:r>
-      <w:r>
-        <w:rPr>
-          <w:rFonts w:ascii="Times New Roman" w:hAnsi="Times New Roman" w:cs="Times New Roman"/>
-          <w:sz w:val="22"/>
-          <w:szCs w:val="22"/>
-        </w:rPr>
-        <w:sym w:font="Symbol" w:char="F070"/>
-      </w:r>
-      <w:r>
-        <w:rPr>
-          <w:rFonts w:ascii="Times New Roman" w:hAnsi="Times New Roman" w:cs="Times New Roman"/>
-          <w:sz w:val="22"/>
-          <w:szCs w:val="22"/>
-        </w:rPr>
-        <w:t xml:space="preserve"> periodicity we basically map from [0,2</w:t>
-      </w:r>
-      <w:r>
-        <w:rPr>
-          <w:rFonts w:ascii="Times New Roman" w:hAnsi="Times New Roman" w:cs="Times New Roman"/>
-          <w:sz w:val="22"/>
-          <w:szCs w:val="22"/>
-        </w:rPr>
-        <w:sym w:font="Symbol" w:char="F070"/>
-      </w:r>
-      <w:r>
-        <w:rPr>
-          <w:rFonts w:ascii="Times New Roman" w:hAnsi="Times New Roman" w:cs="Times New Roman"/>
-          <w:sz w:val="22"/>
-          <w:szCs w:val="22"/>
-        </w:rPr>
-        <w:t>) to [-</w:t>
-      </w:r>
-      <w:r>
-        <w:rPr>
-          <w:rFonts w:ascii="Times New Roman" w:hAnsi="Times New Roman" w:cs="Times New Roman"/>
-          <w:sz w:val="22"/>
-          <w:szCs w:val="22"/>
-        </w:rPr>
-        <w:sym w:font="Symbol" w:char="F070"/>
+        <w:t xml:space="preserve">, with values going 0..N-1 on both axes. By zero centering we shift the range from </w:t>
+      </w:r>
+      <w:r>
+        <w:rPr>
+          <w:rFonts w:ascii="Times New Roman" w:hAnsi="Times New Roman" w:cs="Times New Roman"/>
+          <w:sz w:val="22"/>
+          <w:szCs w:val="22"/>
+        </w:rPr>
+        <w:t>[</w:t>
+      </w:r>
+      <w:r>
+        <w:rPr>
+          <w:rFonts w:ascii="Times New Roman" w:hAnsi="Times New Roman" w:cs="Times New Roman"/>
+          <w:sz w:val="22"/>
+          <w:szCs w:val="22"/>
+        </w:rPr>
+        <w:t>0</w:t>
       </w:r>
       <w:r>
         <w:rPr>
@@ -3921,59 +4681,155 @@
           <w:sz w:val="22"/>
           <w:szCs w:val="22"/>
         </w:rPr>
-        <w:sym w:font="Symbol" w:char="F070"/>
-      </w:r>
-      <w:r>
-        <w:rPr>
-          <w:rFonts w:ascii="Times New Roman" w:hAnsi="Times New Roman" w:cs="Times New Roman"/>
-          <w:sz w:val="22"/>
-          <w:szCs w:val="22"/>
-        </w:rPr>
-        <w:t>).</w:t>
-      </w:r>
-    </w:p>
-    <w:p>
-      <w:pPr>
-        <w:rPr>
-          <w:rFonts w:ascii="Times New Roman" w:hAnsi="Times New Roman" w:cs="Times New Roman"/>
-          <w:sz w:val="22"/>
-          <w:szCs w:val="22"/>
-        </w:rPr>
-      </w:pPr>
-    </w:p>
-    <w:p>
-      <w:pPr>
-        <w:rPr>
-          <w:rFonts w:ascii="Times New Roman" w:hAnsi="Times New Roman" w:cs="Times New Roman"/>
-          <w:sz w:val="22"/>
-          <w:szCs w:val="22"/>
-        </w:rPr>
-      </w:pPr>
-      <w:r>
-        <w:rPr>
-          <w:rFonts w:ascii="Times New Roman" w:hAnsi="Times New Roman" w:cs="Times New Roman"/>
-          <w:sz w:val="22"/>
-          <w:szCs w:val="22"/>
-        </w:rPr>
-        <w:t xml:space="preserve">These instructions correspond to what </w:t>
-      </w:r>
-      <w:proofErr w:type="spellStart"/>
-      <w:r>
-        <w:rPr>
-          <w:rFonts w:ascii="Times New Roman" w:hAnsi="Times New Roman" w:cs="Times New Roman"/>
-          <w:sz w:val="22"/>
-          <w:szCs w:val="22"/>
-        </w:rPr>
-        <w:t>fftshift</w:t>
-      </w:r>
-      <w:proofErr w:type="spellEnd"/>
-      <w:r>
-        <w:rPr>
-          <w:rFonts w:ascii="Times New Roman" w:hAnsi="Times New Roman" w:cs="Times New Roman"/>
-          <w:sz w:val="22"/>
-          <w:szCs w:val="22"/>
-        </w:rPr>
-        <w:t xml:space="preserve"> does, swapping first</w:t>
+        <w:t>N-1</w:t>
+      </w:r>
+      <w:r>
+        <w:rPr>
+          <w:rFonts w:ascii="Times New Roman" w:hAnsi="Times New Roman" w:cs="Times New Roman"/>
+          <w:sz w:val="22"/>
+          <w:szCs w:val="22"/>
+        </w:rPr>
+        <w:t>]</w:t>
+      </w:r>
+      <w:r>
+        <w:rPr>
+          <w:rFonts w:ascii="Times New Roman" w:hAnsi="Times New Roman" w:cs="Times New Roman"/>
+          <w:sz w:val="22"/>
+          <w:szCs w:val="22"/>
+        </w:rPr>
+        <w:t xml:space="preserve"> to </w:t>
+      </w:r>
+      <w:r>
+        <w:rPr>
+          <w:rFonts w:ascii="Times New Roman" w:hAnsi="Times New Roman" w:cs="Times New Roman"/>
+          <w:sz w:val="22"/>
+          <w:szCs w:val="22"/>
+        </w:rPr>
+        <w:t>[</w:t>
+      </w:r>
+      <w:r>
+        <w:rPr>
+          <w:rFonts w:ascii="Times New Roman" w:hAnsi="Times New Roman" w:cs="Times New Roman"/>
+          <w:sz w:val="22"/>
+          <w:szCs w:val="22"/>
+        </w:rPr>
+        <w:t>-</w:t>
+      </w:r>
+      <m:oMath>
+        <m:f>
+          <m:fPr>
+            <m:ctrlPr>
+              <w:rPr>
+                <w:rFonts w:ascii="Cambria Math" w:hAnsi="Cambria Math" w:cs="Times New Roman"/>
+                <w:i/>
+                <w:sz w:val="22"/>
+                <w:szCs w:val="22"/>
+              </w:rPr>
+            </m:ctrlPr>
+          </m:fPr>
+          <m:num>
+            <m:r>
+              <w:rPr>
+                <w:rFonts w:ascii="Cambria Math" w:hAnsi="Cambria Math" w:cs="Times New Roman"/>
+                <w:sz w:val="22"/>
+                <w:szCs w:val="22"/>
+              </w:rPr>
+              <m:t>N</m:t>
+            </m:r>
+          </m:num>
+          <m:den>
+            <m:r>
+              <w:rPr>
+                <w:rFonts w:ascii="Cambria Math" w:hAnsi="Cambria Math" w:cs="Times New Roman"/>
+                <w:sz w:val="22"/>
+                <w:szCs w:val="22"/>
+              </w:rPr>
+              <m:t>2</m:t>
+            </m:r>
+          </m:den>
+        </m:f>
+        <m:r>
+          <w:rPr>
+            <w:rFonts w:ascii="Cambria Math" w:hAnsi="Cambria Math" w:cs="Times New Roman"/>
+            <w:sz w:val="22"/>
+            <w:szCs w:val="22"/>
+          </w:rPr>
+          <m:t>,</m:t>
+        </m:r>
+        <m:f>
+          <m:fPr>
+            <m:ctrlPr>
+              <w:rPr>
+                <w:rFonts w:ascii="Cambria Math" w:hAnsi="Cambria Math" w:cs="Times New Roman"/>
+                <w:i/>
+                <w:sz w:val="22"/>
+                <w:szCs w:val="22"/>
+              </w:rPr>
+            </m:ctrlPr>
+          </m:fPr>
+          <m:num>
+            <m:r>
+              <w:rPr>
+                <w:rFonts w:ascii="Cambria Math" w:hAnsi="Cambria Math" w:cs="Times New Roman"/>
+                <w:sz w:val="22"/>
+                <w:szCs w:val="22"/>
+              </w:rPr>
+              <m:t>N</m:t>
+            </m:r>
+          </m:num>
+          <m:den>
+            <m:r>
+              <w:rPr>
+                <w:rFonts w:ascii="Cambria Math" w:hAnsi="Cambria Math" w:cs="Times New Roman"/>
+                <w:sz w:val="22"/>
+                <w:szCs w:val="22"/>
+              </w:rPr>
+              <m:t>2</m:t>
+            </m:r>
+          </m:den>
+        </m:f>
+        <m:r>
+          <w:rPr>
+            <w:rFonts w:ascii="Cambria Math" w:hAnsi="Cambria Math" w:cs="Times New Roman"/>
+            <w:sz w:val="22"/>
+            <w:szCs w:val="22"/>
+          </w:rPr>
+          <m:t>-1</m:t>
+        </m:r>
+      </m:oMath>
+      <w:r>
+        <w:rPr>
+          <w:rFonts w:ascii="Times New Roman" w:hAnsi="Times New Roman" w:cs="Times New Roman"/>
+          <w:sz w:val="22"/>
+          <w:szCs w:val="22"/>
+        </w:rPr>
+        <w:t>]</w:t>
+      </w:r>
+    </w:p>
+    <w:p>
+      <w:pPr>
+        <w:rPr>
+          <w:rFonts w:ascii="Times New Roman" w:hAnsi="Times New Roman" w:cs="Times New Roman"/>
+          <w:sz w:val="22"/>
+          <w:szCs w:val="22"/>
+        </w:rPr>
+      </w:pPr>
+    </w:p>
+    <w:p>
+      <w:pPr>
+        <w:rPr>
+          <w:rFonts w:ascii="Times New Roman" w:hAnsi="Times New Roman" w:cs="Times New Roman"/>
+          <w:sz w:val="22"/>
+          <w:szCs w:val="22"/>
+        </w:rPr>
+      </w:pPr>
+      <w:r>
+        <w:rPr>
+          <w:rFonts w:ascii="Times New Roman" w:hAnsi="Times New Roman" w:cs="Times New Roman"/>
+          <w:sz w:val="22"/>
+          <w:szCs w:val="22"/>
+        </w:rPr>
+        <w:t>These instructions correspond to what fftshift does, swapping first</w:t>
       </w:r>
       <w:r>
         <w:rPr>
@@ -4045,7 +4901,6 @@
         </w:rPr>
         <w:t xml:space="preserve">less than half image size we set </w:t>
       </w:r>
-      <w:proofErr w:type="spellStart"/>
       <w:r>
         <w:rPr>
           <w:rFonts w:ascii="Times New Roman" w:hAnsi="Times New Roman" w:cs="Times New Roman"/>
@@ -4054,9 +4909,16 @@
           <w:sz w:val="22"/>
           <w:szCs w:val="22"/>
         </w:rPr>
-        <w:t>uc</w:t>
-      </w:r>
-      <w:proofErr w:type="spellEnd"/>
+        <w:t xml:space="preserve">uc </w:t>
+      </w:r>
+      <w:r>
+        <w:rPr>
+          <w:rFonts w:ascii="Times New Roman" w:hAnsi="Times New Roman" w:cs="Times New Roman"/>
+          <w:sz w:val="22"/>
+          <w:szCs w:val="22"/>
+        </w:rPr>
+        <w:t xml:space="preserve">= </w:t>
+      </w:r>
       <w:r>
         <w:rPr>
           <w:rFonts w:ascii="Times New Roman" w:hAnsi="Times New Roman" w:cs="Times New Roman"/>
@@ -4065,15 +4927,15 @@
           <w:sz w:val="22"/>
           <w:szCs w:val="22"/>
         </w:rPr>
-        <w:t xml:space="preserve"> </w:t>
-      </w:r>
-      <w:r>
-        <w:rPr>
-          <w:rFonts w:ascii="Times New Roman" w:hAnsi="Times New Roman" w:cs="Times New Roman"/>
-          <w:sz w:val="22"/>
-          <w:szCs w:val="22"/>
-        </w:rPr>
-        <w:t xml:space="preserve">= </w:t>
+        <w:t xml:space="preserve">u </w:t>
+      </w:r>
+      <w:r>
+        <w:rPr>
+          <w:rFonts w:ascii="Times New Roman" w:hAnsi="Times New Roman" w:cs="Times New Roman"/>
+          <w:sz w:val="22"/>
+          <w:szCs w:val="22"/>
+        </w:rPr>
+        <w:t xml:space="preserve">– 1 and </w:t>
       </w:r>
       <w:r>
         <w:rPr>
@@ -4083,17 +4945,16 @@
           <w:sz w:val="22"/>
           <w:szCs w:val="22"/>
         </w:rPr>
-        <w:t xml:space="preserve">u </w:t>
-      </w:r>
-      <w:r>
-        <w:rPr>
-          <w:rFonts w:ascii="Times New Roman" w:hAnsi="Times New Roman" w:cs="Times New Roman"/>
-          <w:sz w:val="22"/>
-          <w:szCs w:val="22"/>
-        </w:rPr>
-        <w:t xml:space="preserve">– 1 and </w:t>
-      </w:r>
-      <w:proofErr w:type="spellStart"/>
+        <w:t xml:space="preserve">vc </w:t>
+      </w:r>
+      <w:r>
+        <w:rPr>
+          <w:rFonts w:ascii="Times New Roman" w:hAnsi="Times New Roman" w:cs="Times New Roman"/>
+          <w:sz w:val="22"/>
+          <w:szCs w:val="22"/>
+        </w:rPr>
+        <w:t xml:space="preserve">= </w:t>
+      </w:r>
       <w:r>
         <w:rPr>
           <w:rFonts w:ascii="Times New Roman" w:hAnsi="Times New Roman" w:cs="Times New Roman"/>
@@ -4102,9 +4963,212 @@
           <w:sz w:val="22"/>
           <w:szCs w:val="22"/>
         </w:rPr>
-        <w:t>vc</w:t>
-      </w:r>
-      <w:proofErr w:type="spellEnd"/>
+        <w:t>v</w:t>
+      </w:r>
+      <w:r>
+        <w:rPr>
+          <w:rFonts w:ascii="Times New Roman" w:hAnsi="Times New Roman" w:cs="Times New Roman"/>
+          <w:sz w:val="22"/>
+          <w:szCs w:val="22"/>
+        </w:rPr>
+        <w:t xml:space="preserve"> – 1 respectively as Matlab uses coordinate system that starts at 1, so we just do a mapping to the real frequencies.</w:t>
+      </w:r>
+    </w:p>
+    <w:p>
+      <w:pPr>
+        <w:rPr>
+          <w:rFonts w:ascii="Times New Roman" w:hAnsi="Times New Roman" w:cs="Times New Roman"/>
+          <w:sz w:val="22"/>
+          <w:szCs w:val="22"/>
+        </w:rPr>
+      </w:pPr>
+      <w:r>
+        <w:rPr>
+          <w:rFonts w:ascii="Times New Roman" w:hAnsi="Times New Roman" w:cs="Times New Roman"/>
+          <w:sz w:val="22"/>
+          <w:szCs w:val="22"/>
+        </w:rPr>
+        <w:t>___________________________________________________________________________</w:t>
+      </w:r>
+    </w:p>
+    <w:p>
+      <w:pPr>
+        <w:rPr>
+          <w:rFonts w:ascii="Times New Roman" w:hAnsi="Times New Roman" w:cs="Times New Roman"/>
+          <w:b/>
+          <w:sz w:val="22"/>
+          <w:szCs w:val="22"/>
+        </w:rPr>
+      </w:pPr>
+    </w:p>
+    <w:p>
+      <w:pPr>
+        <w:rPr>
+          <w:rFonts w:ascii="Times New Roman" w:hAnsi="Times New Roman" w:cs="Times New Roman"/>
+          <w:sz w:val="22"/>
+          <w:szCs w:val="22"/>
+        </w:rPr>
+      </w:pPr>
+      <w:r>
+        <w:rPr>
+          <w:rFonts w:ascii="Times New Roman" w:hAnsi="Times New Roman" w:cs="Times New Roman"/>
+          <w:b/>
+          <w:sz w:val="22"/>
+          <w:szCs w:val="22"/>
+        </w:rPr>
+        <w:t>Question 7</w:t>
+      </w:r>
+      <w:r>
+        <w:rPr>
+          <w:rFonts w:ascii="Times New Roman" w:hAnsi="Times New Roman" w:cs="Times New Roman"/>
+          <w:sz w:val="22"/>
+          <w:szCs w:val="22"/>
+        </w:rPr>
+        <w:t xml:space="preserve">: Why are these Fourier spectra concentrated to the borders of the images? Can you give a mathematical interpretation? Hint: think of the frequencies in the source image and </w:t>
+      </w:r>
+      <w:r>
+        <w:rPr>
+          <w:rFonts w:ascii="Times New Roman" w:hAnsi="Times New Roman" w:cs="Times New Roman"/>
+          <w:sz w:val="22"/>
+          <w:szCs w:val="22"/>
+        </w:rPr>
+        <w:lastRenderedPageBreak/>
+        <w:t>consider the resulting image as a Fourier transform applied to a 2D function. It might be easier to analyze each dimension separately!</w:t>
+      </w:r>
+    </w:p>
+    <w:p>
+      <w:pPr>
+        <w:rPr>
+          <w:rFonts w:ascii="Times New Roman" w:hAnsi="Times New Roman" w:cs="Times New Roman"/>
+          <w:sz w:val="22"/>
+          <w:szCs w:val="22"/>
+        </w:rPr>
+      </w:pPr>
+    </w:p>
+    <w:p>
+      <w:pPr>
+        <w:rPr>
+          <w:rFonts w:ascii="Times New Roman" w:hAnsi="Times New Roman" w:cs="Times New Roman"/>
+          <w:sz w:val="22"/>
+          <w:szCs w:val="22"/>
+        </w:rPr>
+      </w:pPr>
+      <w:r>
+        <w:rPr>
+          <w:rFonts w:ascii="Times New Roman" w:hAnsi="Times New Roman" w:cs="Times New Roman"/>
+          <w:sz w:val="22"/>
+          <w:szCs w:val="22"/>
+        </w:rPr>
+        <w:t>Answers:</w:t>
+      </w:r>
+    </w:p>
+    <w:p>
+      <w:pPr>
+        <w:rPr>
+          <w:rFonts w:ascii="Times New Roman" w:hAnsi="Times New Roman" w:cs="Times New Roman"/>
+          <w:sz w:val="22"/>
+          <w:szCs w:val="22"/>
+        </w:rPr>
+      </w:pPr>
+    </w:p>
+    <w:p>
+      <w:pPr>
+        <w:rPr>
+          <w:rFonts w:ascii="Times New Roman" w:hAnsi="Times New Roman" w:cs="Times New Roman"/>
+          <w:sz w:val="22"/>
+          <w:szCs w:val="22"/>
+        </w:rPr>
+      </w:pPr>
+      <w:r>
+        <w:rPr>
+          <w:rFonts w:ascii="Times New Roman" w:hAnsi="Times New Roman" w:cs="Times New Roman"/>
+          <w:sz w:val="22"/>
+          <w:szCs w:val="22"/>
+        </w:rPr>
+        <w:t xml:space="preserve">In the case of </w:t>
+      </w:r>
+      <w:r>
+        <w:rPr>
+          <w:rFonts w:ascii="Times New Roman" w:hAnsi="Times New Roman" w:cs="Times New Roman"/>
+          <w:b/>
+          <w:bCs/>
+          <w:sz w:val="22"/>
+          <w:szCs w:val="22"/>
+        </w:rPr>
+        <w:t>F</w:t>
+      </w:r>
+      <w:r>
+        <w:rPr>
+          <w:rFonts w:ascii="Times New Roman" w:hAnsi="Times New Roman" w:cs="Times New Roman"/>
+          <w:sz w:val="22"/>
+          <w:szCs w:val="22"/>
+        </w:rPr>
+        <w:t xml:space="preserve"> we have a horizontal bar, so </w:t>
+      </w:r>
+      <w:r>
+        <w:rPr>
+          <w:rFonts w:ascii="Times New Roman" w:hAnsi="Times New Roman" w:cs="Times New Roman"/>
+          <w:sz w:val="22"/>
+          <w:szCs w:val="22"/>
+        </w:rPr>
+        <w:t xml:space="preserve">if </w:t>
+      </w:r>
+      <w:r>
+        <w:rPr>
+          <w:rFonts w:ascii="Times New Roman" w:hAnsi="Times New Roman" w:cs="Times New Roman"/>
+          <w:sz w:val="22"/>
+          <w:szCs w:val="22"/>
+        </w:rPr>
+        <w:t>we</w:t>
+      </w:r>
+      <w:r>
+        <w:rPr>
+          <w:rFonts w:ascii="Times New Roman" w:hAnsi="Times New Roman" w:cs="Times New Roman"/>
+          <w:sz w:val="22"/>
+          <w:szCs w:val="22"/>
+        </w:rPr>
+        <w:t xml:space="preserve"> look at it as a 2D function, it</w:t>
+      </w:r>
+      <w:r>
+        <w:rPr>
+          <w:rFonts w:ascii="Times New Roman" w:hAnsi="Times New Roman" w:cs="Times New Roman"/>
+          <w:sz w:val="22"/>
+          <w:szCs w:val="22"/>
+        </w:rPr>
+        <w:t xml:space="preserve"> ha</w:t>
+      </w:r>
+      <w:r>
+        <w:rPr>
+          <w:rFonts w:ascii="Times New Roman" w:hAnsi="Times New Roman" w:cs="Times New Roman"/>
+          <w:sz w:val="22"/>
+          <w:szCs w:val="22"/>
+        </w:rPr>
+        <w:t>s</w:t>
+      </w:r>
+      <w:r>
+        <w:rPr>
+          <w:rFonts w:ascii="Times New Roman" w:hAnsi="Times New Roman" w:cs="Times New Roman"/>
+          <w:sz w:val="22"/>
+          <w:szCs w:val="22"/>
+        </w:rPr>
+        <w:t xml:space="preserve"> no changes moving in the x direction, it only changes in the y direction in which it can be viewed as a step function. Therefore in the Fourier domain we end up with a lot of different frequencies in the y direction that make up this step function, while in the x direction it is constant so we only have the zero frequency. Since for the uncentered version the origin (0,0) is at the upper-left corner (0 to 2</w:t>
+      </w:r>
+      <w:r>
+        <w:rPr>
+          <w:rFonts w:ascii="Times New Roman" w:hAnsi="Times New Roman" w:cs="Times New Roman"/>
+          <w:sz w:val="22"/>
+          <w:szCs w:val="22"/>
+        </w:rPr>
+        <w:sym w:font="Symbol" w:char="F070"/>
+      </w:r>
+      <w:r>
+        <w:rPr>
+          <w:rFonts w:ascii="Times New Roman" w:hAnsi="Times New Roman" w:cs="Times New Roman"/>
+          <w:sz w:val="22"/>
+          <w:szCs w:val="22"/>
+        </w:rPr>
+        <w:t xml:space="preserve">), we get all the values over the left border of the spectrum, where </w:t>
+      </w:r>
       <w:r>
         <w:rPr>
           <w:rFonts w:ascii="Times New Roman" w:hAnsi="Times New Roman" w:cs="Times New Roman"/>
@@ -4113,15 +5177,60 @@
           <w:sz w:val="22"/>
           <w:szCs w:val="22"/>
         </w:rPr>
-        <w:t xml:space="preserve"> </w:t>
-      </w:r>
-      <w:r>
-        <w:rPr>
-          <w:rFonts w:ascii="Times New Roman" w:hAnsi="Times New Roman" w:cs="Times New Roman"/>
-          <w:sz w:val="22"/>
-          <w:szCs w:val="22"/>
-        </w:rPr>
-        <w:t xml:space="preserve">= </w:t>
+        <w:t xml:space="preserve">v </w:t>
+      </w:r>
+      <w:r>
+        <w:rPr>
+          <w:rFonts w:ascii="Times New Roman" w:hAnsi="Times New Roman" w:cs="Times New Roman"/>
+          <w:sz w:val="22"/>
+          <w:szCs w:val="22"/>
+        </w:rPr>
+        <w:t>= 0.</w:t>
+      </w:r>
+    </w:p>
+    <w:p>
+      <w:pPr>
+        <w:rPr>
+          <w:rFonts w:ascii="Times New Roman" w:hAnsi="Times New Roman" w:cs="Times New Roman"/>
+          <w:sz w:val="22"/>
+          <w:szCs w:val="22"/>
+        </w:rPr>
+      </w:pPr>
+    </w:p>
+    <w:p>
+      <w:pPr>
+        <w:rPr>
+          <w:rFonts w:ascii="Times New Roman" w:hAnsi="Times New Roman" w:cs="Times New Roman"/>
+          <w:sz w:val="22"/>
+          <w:szCs w:val="22"/>
+          <w:u w:val="single"/>
+        </w:rPr>
+      </w:pPr>
+      <w:r>
+        <w:rPr>
+          <w:rFonts w:ascii="Times New Roman" w:hAnsi="Times New Roman" w:cs="Times New Roman"/>
+          <w:sz w:val="22"/>
+          <w:szCs w:val="22"/>
+        </w:rPr>
+        <w:t xml:space="preserve">It’s a similar case with </w:t>
+      </w:r>
+      <w:r>
+        <w:rPr>
+          <w:rFonts w:ascii="Times New Roman" w:hAnsi="Times New Roman" w:cs="Times New Roman"/>
+          <w:b/>
+          <w:bCs/>
+          <w:sz w:val="22"/>
+          <w:szCs w:val="22"/>
+        </w:rPr>
+        <w:t>G</w:t>
+      </w:r>
+      <w:r>
+        <w:rPr>
+          <w:rFonts w:ascii="Times New Roman" w:hAnsi="Times New Roman" w:cs="Times New Roman"/>
+          <w:sz w:val="22"/>
+          <w:szCs w:val="22"/>
+        </w:rPr>
+        <w:t xml:space="preserve">, where we only get change moving in the x direction and the y direction is constant, so we have all the values in the Fourier domain over the top border, where </w:t>
       </w:r>
       <w:r>
         <w:rPr>
@@ -4131,140 +5240,59 @@
           <w:sz w:val="22"/>
           <w:szCs w:val="22"/>
         </w:rPr>
-        <w:t>v</w:t>
-      </w:r>
-      <w:r>
-        <w:rPr>
-          <w:rFonts w:ascii="Times New Roman" w:hAnsi="Times New Roman" w:cs="Times New Roman"/>
-          <w:sz w:val="22"/>
-          <w:szCs w:val="22"/>
-        </w:rPr>
-        <w:t xml:space="preserve"> – 1 respectively as </w:t>
-      </w:r>
-      <w:proofErr w:type="spellStart"/>
-      <w:r>
-        <w:rPr>
-          <w:rFonts w:ascii="Times New Roman" w:hAnsi="Times New Roman" w:cs="Times New Roman"/>
-          <w:sz w:val="22"/>
-          <w:szCs w:val="22"/>
-        </w:rPr>
-        <w:t>Matlab</w:t>
-      </w:r>
-      <w:proofErr w:type="spellEnd"/>
-      <w:r>
-        <w:rPr>
-          <w:rFonts w:ascii="Times New Roman" w:hAnsi="Times New Roman" w:cs="Times New Roman"/>
-          <w:sz w:val="22"/>
-          <w:szCs w:val="22"/>
-        </w:rPr>
-        <w:t xml:space="preserve"> uses coordinate system that starts at 1, so we just do a mapping to the real frequencies.</w:t>
-      </w:r>
-    </w:p>
-    <w:p>
-      <w:pPr>
-        <w:rPr>
-          <w:rFonts w:ascii="Times New Roman" w:hAnsi="Times New Roman" w:cs="Times New Roman"/>
-          <w:sz w:val="22"/>
-          <w:szCs w:val="22"/>
-        </w:rPr>
-      </w:pPr>
-      <w:r>
-        <w:rPr>
-          <w:rFonts w:ascii="Times New Roman" w:hAnsi="Times New Roman" w:cs="Times New Roman"/>
-          <w:sz w:val="22"/>
-          <w:szCs w:val="22"/>
-        </w:rPr>
-        <w:t>___________________________________________________________________________</w:t>
-      </w:r>
-    </w:p>
-    <w:p>
-      <w:pPr>
-        <w:rPr>
-          <w:rFonts w:ascii="Times New Roman" w:hAnsi="Times New Roman" w:cs="Times New Roman"/>
-          <w:b/>
-          <w:sz w:val="22"/>
-          <w:szCs w:val="22"/>
-        </w:rPr>
-      </w:pPr>
-    </w:p>
-    <w:p>
-      <w:pPr>
-        <w:rPr>
-          <w:rFonts w:ascii="Times New Roman" w:hAnsi="Times New Roman" w:cs="Times New Roman"/>
-          <w:sz w:val="22"/>
-          <w:szCs w:val="22"/>
-        </w:rPr>
-      </w:pPr>
-      <w:r>
-        <w:rPr>
-          <w:rFonts w:ascii="Times New Roman" w:hAnsi="Times New Roman" w:cs="Times New Roman"/>
-          <w:b/>
-          <w:sz w:val="22"/>
-          <w:szCs w:val="22"/>
-        </w:rPr>
-        <w:t>Question 7</w:t>
-      </w:r>
-      <w:r>
-        <w:rPr>
-          <w:rFonts w:ascii="Times New Roman" w:hAnsi="Times New Roman" w:cs="Times New Roman"/>
-          <w:sz w:val="22"/>
-          <w:szCs w:val="22"/>
-        </w:rPr>
-        <w:t>: Why are these Fourier spectra concentrated to the borders of the images? Can you give a mathematical interpretation? Hint: think of the frequencies in the source image and consider the resulting image as a Fourier transform applied to a 2D function. It might be easier to analyze each dimension separately!</w:t>
-      </w:r>
-    </w:p>
-    <w:p>
-      <w:pPr>
-        <w:rPr>
-          <w:rFonts w:ascii="Times New Roman" w:hAnsi="Times New Roman" w:cs="Times New Roman"/>
-          <w:sz w:val="22"/>
-          <w:szCs w:val="22"/>
-        </w:rPr>
-      </w:pPr>
-    </w:p>
-    <w:p>
-      <w:pPr>
-        <w:rPr>
-          <w:rFonts w:ascii="Times New Roman" w:hAnsi="Times New Roman" w:cs="Times New Roman"/>
-          <w:sz w:val="22"/>
-          <w:szCs w:val="22"/>
-        </w:rPr>
-      </w:pPr>
-      <w:r>
-        <w:rPr>
-          <w:rFonts w:ascii="Times New Roman" w:hAnsi="Times New Roman" w:cs="Times New Roman"/>
-          <w:sz w:val="22"/>
-          <w:szCs w:val="22"/>
-        </w:rPr>
-        <w:t>Answers:</w:t>
-      </w:r>
-    </w:p>
-    <w:p>
-      <w:pPr>
-        <w:rPr>
-          <w:rFonts w:ascii="Times New Roman" w:hAnsi="Times New Roman" w:cs="Times New Roman"/>
-          <w:sz w:val="22"/>
-          <w:szCs w:val="22"/>
-        </w:rPr>
-      </w:pPr>
-    </w:p>
-    <w:p>
-      <w:pPr>
-        <w:rPr>
-          <w:rFonts w:ascii="Times New Roman" w:hAnsi="Times New Roman" w:cs="Times New Roman"/>
-          <w:sz w:val="22"/>
-          <w:szCs w:val="22"/>
-        </w:rPr>
-      </w:pPr>
-      <w:r>
-        <w:rPr>
-          <w:rFonts w:ascii="Times New Roman" w:hAnsi="Times New Roman" w:cs="Times New Roman"/>
-          <w:sz w:val="22"/>
-          <w:szCs w:val="22"/>
-        </w:rPr>
-        <w:t xml:space="preserve">In the case of </w:t>
-      </w:r>
-      <w:proofErr w:type="gramStart"/>
+        <w:t>u</w:t>
+      </w:r>
+      <w:r>
+        <w:rPr>
+          <w:rFonts w:ascii="Times New Roman" w:hAnsi="Times New Roman" w:cs="Times New Roman"/>
+          <w:sz w:val="22"/>
+          <w:szCs w:val="22"/>
+        </w:rPr>
+        <w:t xml:space="preserve"> = 0</w:t>
+      </w:r>
+      <w:r>
+        <w:rPr>
+          <w:rFonts w:ascii="Times New Roman" w:hAnsi="Times New Roman" w:cs="Times New Roman"/>
+          <w:sz w:val="22"/>
+          <w:szCs w:val="22"/>
+          <w:u w:val="single"/>
+        </w:rPr>
+        <w:t>.</w:t>
+      </w:r>
+    </w:p>
+    <w:p>
+      <w:pPr>
+        <w:rPr>
+          <w:rFonts w:ascii="Times New Roman" w:hAnsi="Times New Roman" w:cs="Times New Roman"/>
+          <w:sz w:val="22"/>
+          <w:szCs w:val="22"/>
+        </w:rPr>
+      </w:pPr>
+      <w:r>
+        <w:rPr>
+          <w:rFonts w:ascii="Times New Roman" w:hAnsi="Times New Roman" w:cs="Times New Roman"/>
+          <w:sz w:val="22"/>
+          <w:szCs w:val="22"/>
+        </w:rPr>
+        <w:t xml:space="preserve"> </w:t>
+      </w:r>
+    </w:p>
+    <w:p>
+      <w:pPr>
+        <w:rPr>
+          <w:rFonts w:ascii="Times New Roman" w:hAnsi="Times New Roman" w:cs="Times New Roman"/>
+          <w:sz w:val="22"/>
+          <w:szCs w:val="22"/>
+        </w:rPr>
+      </w:pPr>
+      <w:r>
+        <w:rPr>
+          <w:rFonts w:ascii="Times New Roman" w:hAnsi="Times New Roman" w:cs="Times New Roman"/>
+          <w:sz w:val="22"/>
+          <w:szCs w:val="22"/>
+        </w:rPr>
+        <w:t xml:space="preserve">For </w:t>
+      </w:r>
       <w:r>
         <w:rPr>
           <w:rFonts w:ascii="Times New Roman" w:hAnsi="Times New Roman" w:cs="Times New Roman"/>
@@ -4273,192 +5301,470 @@
           <w:sz w:val="22"/>
           <w:szCs w:val="22"/>
         </w:rPr>
+        <w:t>H</w:t>
+      </w:r>
+      <w:r>
+        <w:rPr>
+          <w:rFonts w:ascii="Times New Roman" w:hAnsi="Times New Roman" w:cs="Times New Roman"/>
+          <w:sz w:val="22"/>
+          <w:szCs w:val="22"/>
+        </w:rPr>
+        <w:t xml:space="preserve"> we have the bars from </w:t>
+      </w:r>
+      <w:r>
+        <w:rPr>
+          <w:rFonts w:ascii="Times New Roman" w:hAnsi="Times New Roman" w:cs="Times New Roman"/>
+          <w:b/>
+          <w:bCs/>
+          <w:sz w:val="22"/>
+          <w:szCs w:val="22"/>
+        </w:rPr>
         <w:t>F</w:t>
       </w:r>
-      <w:proofErr w:type="gramEnd"/>
-      <w:r>
-        <w:rPr>
-          <w:rFonts w:ascii="Times New Roman" w:hAnsi="Times New Roman" w:cs="Times New Roman"/>
-          <w:sz w:val="22"/>
-          <w:szCs w:val="22"/>
-        </w:rPr>
-        <w:t xml:space="preserve"> we have a horizontal bar, so we have no changes in the image moving in the x direction, it only changes in the y direction in which it can be viewed as a step function. </w:t>
-      </w:r>
-      <w:proofErr w:type="gramStart"/>
-      <w:r>
-        <w:rPr>
-          <w:rFonts w:ascii="Times New Roman" w:hAnsi="Times New Roman" w:cs="Times New Roman"/>
-          <w:sz w:val="22"/>
-          <w:szCs w:val="22"/>
-        </w:rPr>
-        <w:t>Therefore</w:t>
-      </w:r>
-      <w:proofErr w:type="gramEnd"/>
-      <w:r>
-        <w:rPr>
-          <w:rFonts w:ascii="Times New Roman" w:hAnsi="Times New Roman" w:cs="Times New Roman"/>
-          <w:sz w:val="22"/>
-          <w:szCs w:val="22"/>
-        </w:rPr>
-        <w:t xml:space="preserve"> in the Fourier domain we end up with a lot of different frequencies in the y direction that make up this step function, while in the x direction it is constant so we only have the zero frequency. Since for the uncentered version the origin (0,0) is at the upper-left corner (0 to 2</w:t>
-      </w:r>
-      <w:r>
-        <w:rPr>
-          <w:rFonts w:ascii="Times New Roman" w:hAnsi="Times New Roman" w:cs="Times New Roman"/>
-          <w:sz w:val="22"/>
-          <w:szCs w:val="22"/>
-        </w:rPr>
-        <w:sym w:font="Symbol" w:char="F070"/>
-      </w:r>
-      <w:r>
-        <w:rPr>
-          <w:rFonts w:ascii="Times New Roman" w:hAnsi="Times New Roman" w:cs="Times New Roman"/>
-          <w:sz w:val="22"/>
-          <w:szCs w:val="22"/>
-        </w:rPr>
-        <w:t xml:space="preserve">), we get all the values over the left border of the spectrum, where </w:t>
-      </w:r>
-      <w:r>
-        <w:rPr>
-          <w:rFonts w:ascii="Times New Roman" w:hAnsi="Times New Roman" w:cs="Times New Roman"/>
+      <w:r>
+        <w:rPr>
+          <w:rFonts w:ascii="Times New Roman" w:hAnsi="Times New Roman" w:cs="Times New Roman"/>
+          <w:sz w:val="22"/>
+          <w:szCs w:val="22"/>
+        </w:rPr>
+        <w:t xml:space="preserve"> and </w:t>
+      </w:r>
+      <w:r>
+        <w:rPr>
+          <w:rFonts w:ascii="Times New Roman" w:hAnsi="Times New Roman" w:cs="Times New Roman"/>
+          <w:b/>
+          <w:bCs/>
+          <w:sz w:val="22"/>
+          <w:szCs w:val="22"/>
+        </w:rPr>
+        <w:t>G</w:t>
+      </w:r>
+      <w:r>
+        <w:rPr>
+          <w:rFonts w:ascii="Times New Roman" w:hAnsi="Times New Roman" w:cs="Times New Roman"/>
+          <w:sz w:val="22"/>
+          <w:szCs w:val="22"/>
+        </w:rPr>
+        <w:t xml:space="preserve"> combined (with </w:t>
+      </w:r>
+      <w:r>
+        <w:rPr>
+          <w:rFonts w:ascii="Times New Roman" w:hAnsi="Times New Roman" w:cs="Times New Roman"/>
+          <w:b/>
+          <w:bCs/>
+          <w:sz w:val="22"/>
+          <w:szCs w:val="22"/>
+        </w:rPr>
+        <w:t>G</w:t>
+      </w:r>
+      <w:r>
+        <w:rPr>
+          <w:rFonts w:ascii="Times New Roman" w:hAnsi="Times New Roman" w:cs="Times New Roman"/>
+          <w:sz w:val="22"/>
+          <w:szCs w:val="22"/>
+        </w:rPr>
+        <w:t xml:space="preserve"> having higher amplitude), so </w:t>
+      </w:r>
+      <w:r>
+        <w:rPr>
+          <w:rFonts w:ascii="Times New Roman" w:hAnsi="Times New Roman" w:cs="Times New Roman"/>
+          <w:sz w:val="22"/>
+          <w:szCs w:val="22"/>
+        </w:rPr>
+        <w:t>the resulting Fourier transform is constructed the same way, as it is a linear transform, i.e. if we sum the two images and then transform, the result is the same as if we transform each one separately and then sum.</w:t>
+      </w:r>
+    </w:p>
+    <w:p>
+      <w:pPr>
+        <w:rPr>
+          <w:rFonts w:ascii="Times New Roman" w:hAnsi="Times New Roman" w:cs="Times New Roman"/>
+          <w:sz w:val="22"/>
+          <w:szCs w:val="22"/>
+        </w:rPr>
+      </w:pPr>
+      <w:r>
+        <w:rPr>
+          <w:rFonts w:ascii="Times New Roman" w:hAnsi="Times New Roman" w:cs="Times New Roman"/>
+          <w:sz w:val="22"/>
+          <w:szCs w:val="22"/>
+        </w:rPr>
+        <w:t>Finally for the shifted version the bars in the Fourier domain just move to the middle of the image as the 0 valued axis are now both centered there (origin in the center instead of upper-left corner).</w:t>
+      </w:r>
+    </w:p>
+    <w:p>
+      <w:pPr>
+        <w:rPr>
+          <w:rFonts w:ascii="Times New Roman" w:hAnsi="Times New Roman" w:cs="Times New Roman"/>
+          <w:sz w:val="22"/>
+          <w:szCs w:val="22"/>
+        </w:rPr>
+      </w:pPr>
+    </w:p>
+    <w:p>
+      <w:pPr>
+        <w:rPr>
+          <w:rFonts w:ascii="Times New Roman" w:hAnsi="Times New Roman" w:cs="Times New Roman"/>
+          <w:sz w:val="22"/>
+          <w:szCs w:val="22"/>
+        </w:rPr>
+      </w:pPr>
+      <w:r>
+        <w:rPr>
+          <w:rFonts w:ascii="Times New Roman" w:hAnsi="Times New Roman" w:cs="Times New Roman"/>
+          <w:sz w:val="22"/>
+          <w:szCs w:val="22"/>
+        </w:rPr>
+        <w:t>___________________________________________________________________________</w:t>
+      </w:r>
+    </w:p>
+    <w:p>
+      <w:pPr>
+        <w:rPr>
+          <w:rFonts w:ascii="Times New Roman" w:hAnsi="Times New Roman" w:cs="Times New Roman"/>
+          <w:b/>
+          <w:sz w:val="22"/>
+          <w:szCs w:val="22"/>
+        </w:rPr>
+      </w:pPr>
+    </w:p>
+    <w:p>
+      <w:pPr>
+        <w:rPr>
+          <w:rFonts w:ascii="Times New Roman" w:hAnsi="Times New Roman" w:cs="Times New Roman"/>
+          <w:sz w:val="22"/>
+          <w:szCs w:val="22"/>
+        </w:rPr>
+      </w:pPr>
+      <w:r>
+        <w:rPr>
+          <w:rFonts w:ascii="Times New Roman" w:hAnsi="Times New Roman" w:cs="Times New Roman"/>
+          <w:b/>
+          <w:sz w:val="22"/>
+          <w:szCs w:val="22"/>
+        </w:rPr>
+        <w:t>Question 8</w:t>
+      </w:r>
+      <w:r>
+        <w:rPr>
+          <w:rFonts w:ascii="Times New Roman" w:hAnsi="Times New Roman" w:cs="Times New Roman"/>
+          <w:sz w:val="22"/>
+          <w:szCs w:val="22"/>
+        </w:rPr>
+        <w:t>: Why is the logarithm function applied?</w:t>
+      </w:r>
+    </w:p>
+    <w:p>
+      <w:pPr>
+        <w:rPr>
+          <w:rFonts w:ascii="Times New Roman" w:hAnsi="Times New Roman" w:cs="Times New Roman"/>
+          <w:sz w:val="22"/>
+          <w:szCs w:val="22"/>
+        </w:rPr>
+      </w:pPr>
+    </w:p>
+    <w:p>
+      <w:pPr>
+        <w:rPr>
+          <w:rFonts w:ascii="Times New Roman" w:hAnsi="Times New Roman" w:cs="Times New Roman"/>
+          <w:sz w:val="22"/>
+          <w:szCs w:val="22"/>
+        </w:rPr>
+      </w:pPr>
+      <w:r>
+        <w:rPr>
+          <w:rFonts w:ascii="Times New Roman" w:hAnsi="Times New Roman" w:cs="Times New Roman"/>
+          <w:sz w:val="22"/>
+          <w:szCs w:val="22"/>
+        </w:rPr>
+        <w:t>Answers:</w:t>
+      </w:r>
+    </w:p>
+    <w:p>
+      <w:pPr>
+        <w:rPr>
+          <w:rFonts w:ascii="Times New Roman" w:hAnsi="Times New Roman" w:cs="Times New Roman"/>
+          <w:sz w:val="22"/>
+          <w:szCs w:val="22"/>
+        </w:rPr>
+      </w:pPr>
+    </w:p>
+    <w:p>
+      <w:pPr>
+        <w:rPr>
+          <w:rFonts w:ascii="Times New Roman" w:hAnsi="Times New Roman" w:cs="Times New Roman"/>
+          <w:sz w:val="22"/>
+          <w:szCs w:val="22"/>
+        </w:rPr>
+      </w:pPr>
+      <w:r>
+        <w:rPr>
+          <w:rFonts w:ascii="Times New Roman" w:hAnsi="Times New Roman" w:cs="Times New Roman"/>
+          <w:sz w:val="22"/>
+          <w:szCs w:val="22"/>
+        </w:rPr>
+        <w:t>It is applied for value compression to improve visual readability when observing the magnitudes, bringing the lowest and highest values tighter together.</w:t>
+      </w:r>
+    </w:p>
+    <w:p>
+      <w:pPr>
+        <w:rPr>
+          <w:rFonts w:ascii="Times New Roman" w:hAnsi="Times New Roman" w:cs="Times New Roman"/>
+          <w:sz w:val="22"/>
+          <w:szCs w:val="22"/>
+        </w:rPr>
+      </w:pPr>
+    </w:p>
+    <w:p>
+      <w:pPr>
+        <w:rPr>
+          <w:rFonts w:ascii="Times New Roman" w:hAnsi="Times New Roman" w:cs="Times New Roman"/>
+          <w:sz w:val="22"/>
+          <w:szCs w:val="22"/>
+        </w:rPr>
+      </w:pPr>
+      <w:r>
+        <w:rPr>
+          <w:rFonts w:ascii="Times New Roman" w:hAnsi="Times New Roman" w:cs="Times New Roman"/>
+          <w:sz w:val="22"/>
+          <w:szCs w:val="22"/>
+        </w:rPr>
+        <w:t xml:space="preserve">If we look at the graph of </w:t>
+      </w:r>
+      <w:r>
+        <w:rPr>
+          <w:rFonts w:ascii="Times New Roman" w:hAnsi="Times New Roman" w:cs="Times New Roman"/>
+          <w:b/>
+          <w:bCs/>
           <w:i/>
           <w:iCs/>
           <w:sz w:val="22"/>
           <w:szCs w:val="22"/>
         </w:rPr>
-        <w:t xml:space="preserve">v </w:t>
-      </w:r>
-      <w:r>
-        <w:rPr>
-          <w:rFonts w:ascii="Times New Roman" w:hAnsi="Times New Roman" w:cs="Times New Roman"/>
-          <w:sz w:val="22"/>
-          <w:szCs w:val="22"/>
-        </w:rPr>
-        <w:t>= 0.</w:t>
-      </w:r>
-    </w:p>
-    <w:p>
-      <w:pPr>
-        <w:rPr>
-          <w:rFonts w:ascii="Times New Roman" w:hAnsi="Times New Roman" w:cs="Times New Roman"/>
-          <w:sz w:val="22"/>
-          <w:szCs w:val="22"/>
-        </w:rPr>
-      </w:pPr>
-    </w:p>
-    <w:p>
-      <w:pPr>
-        <w:rPr>
-          <w:rFonts w:ascii="Times New Roman" w:hAnsi="Times New Roman" w:cs="Times New Roman"/>
-          <w:sz w:val="22"/>
-          <w:szCs w:val="22"/>
-          <w:u w:val="single"/>
-        </w:rPr>
-      </w:pPr>
-      <w:r>
-        <w:rPr>
-          <w:rFonts w:ascii="Times New Roman" w:hAnsi="Times New Roman" w:cs="Times New Roman"/>
-          <w:sz w:val="22"/>
-          <w:szCs w:val="22"/>
-        </w:rPr>
-        <w:t xml:space="preserve">It’s a similar case with </w:t>
+        <w:t>log(1 + x)</w:t>
+      </w:r>
+    </w:p>
+    <w:p>
+      <w:pPr>
+        <w:rPr>
+          <w:rFonts w:ascii="Times New Roman" w:hAnsi="Times New Roman" w:cs="Times New Roman"/>
+          <w:sz w:val="22"/>
+          <w:szCs w:val="22"/>
+        </w:rPr>
+      </w:pPr>
+    </w:p>
+    <w:p>
+      <w:pPr>
+        <w:rPr>
+          <w:rFonts w:ascii="Times New Roman" w:hAnsi="Times New Roman" w:cs="Times New Roman"/>
+          <w:sz w:val="22"/>
+          <w:szCs w:val="22"/>
+        </w:rPr>
+      </w:pPr>
+      <w:r>
+        <w:rPr>
+          <w:rFonts w:ascii="Times New Roman" w:hAnsi="Times New Roman" w:cs="Times New Roman"/>
+          <w:sz w:val="22"/>
+          <w:szCs w:val="22"/>
+        </w:rPr>
+        <w:drawing>
+          <wp:inline distT="0" distB="0" distL="0" distR="0" wp14:anchorId="38E7FFCC" wp14:editId="374D13F8">
+            <wp:extent cx="3277057" cy="1648055"/>
+            <wp:effectExtent l="0" t="0" r="0" b="9525"/>
+            <wp:docPr id="5" name="Picture 5"/>
+            <wp:cNvGraphicFramePr>
+              <a:graphicFrameLocks xmlns:a="http://schemas.openxmlformats.org/drawingml/2006/main" noChangeAspect="1"/>
+            </wp:cNvGraphicFramePr>
+            <a:graphic xmlns:a="http://schemas.openxmlformats.org/drawingml/2006/main">
+              <a:graphicData uri="http://schemas.openxmlformats.org/drawingml/2006/picture">
+                <pic:pic xmlns:pic="http://schemas.openxmlformats.org/drawingml/2006/picture">
+                  <pic:nvPicPr>
+                    <pic:cNvPr id="1" name=""/>
+                    <pic:cNvPicPr/>
+                  </pic:nvPicPr>
+                  <pic:blipFill>
+                    <a:blip r:embed="rId8"/>
+                    <a:stretch>
+                      <a:fillRect/>
+                    </a:stretch>
+                  </pic:blipFill>
+                  <pic:spPr>
+                    <a:xfrm>
+                      <a:off x="0" y="0"/>
+                      <a:ext cx="3277057" cy="1648055"/>
+                    </a:xfrm>
+                    <a:prstGeom prst="rect">
+                      <a:avLst/>
+                    </a:prstGeom>
+                  </pic:spPr>
+                </pic:pic>
+              </a:graphicData>
+            </a:graphic>
+          </wp:inline>
+        </w:drawing>
+      </w:r>
+    </w:p>
+    <w:p>
+      <w:pPr>
+        <w:rPr>
+          <w:rFonts w:ascii="Times New Roman" w:hAnsi="Times New Roman" w:cs="Times New Roman"/>
+          <w:sz w:val="22"/>
+          <w:szCs w:val="22"/>
+        </w:rPr>
+      </w:pPr>
+      <w:r>
+        <w:rPr>
+          <w:rFonts w:ascii="Times New Roman" w:hAnsi="Times New Roman" w:cs="Times New Roman"/>
+          <w:sz w:val="22"/>
+          <w:szCs w:val="22"/>
+        </w:rPr>
+        <w:t xml:space="preserve">we can see that the lowest value range is accented and thus can be more clearly distinguished, while the higher values flatten out more. Adding 1 to the term, i.e. doing </w:t>
       </w:r>
       <w:r>
         <w:rPr>
           <w:rFonts w:ascii="Times New Roman" w:hAnsi="Times New Roman" w:cs="Times New Roman"/>
           <w:b/>
           <w:bCs/>
-          <w:sz w:val="22"/>
-          <w:szCs w:val="22"/>
-        </w:rPr>
-        <w:t>G</w:t>
-      </w:r>
-      <w:r>
-        <w:rPr>
-          <w:rFonts w:ascii="Times New Roman" w:hAnsi="Times New Roman" w:cs="Times New Roman"/>
-          <w:sz w:val="22"/>
-          <w:szCs w:val="22"/>
-        </w:rPr>
-        <w:t xml:space="preserve">, where we only get change moving in the x direction and the y direction is constant, so we have all the values in the Fourier domain over the top border, where </w:t>
-      </w:r>
-      <w:r>
-        <w:rPr>
-          <w:rFonts w:ascii="Times New Roman" w:hAnsi="Times New Roman" w:cs="Times New Roman"/>
           <w:i/>
           <w:iCs/>
           <w:sz w:val="22"/>
           <w:szCs w:val="22"/>
         </w:rPr>
-        <w:t>u</w:t>
-      </w:r>
-      <w:r>
-        <w:rPr>
-          <w:rFonts w:ascii="Times New Roman" w:hAnsi="Times New Roman" w:cs="Times New Roman"/>
-          <w:sz w:val="22"/>
-          <w:szCs w:val="22"/>
-        </w:rPr>
-        <w:t xml:space="preserve"> = 0</w:t>
-      </w:r>
-      <w:r>
-        <w:rPr>
-          <w:rFonts w:ascii="Times New Roman" w:hAnsi="Times New Roman" w:cs="Times New Roman"/>
-          <w:sz w:val="22"/>
-          <w:szCs w:val="22"/>
-          <w:u w:val="single"/>
-        </w:rPr>
-        <w:t>.</w:t>
-      </w:r>
-    </w:p>
-    <w:p>
-      <w:pPr>
-        <w:rPr>
-          <w:rFonts w:ascii="Times New Roman" w:hAnsi="Times New Roman" w:cs="Times New Roman"/>
-          <w:sz w:val="22"/>
-          <w:szCs w:val="22"/>
-        </w:rPr>
-      </w:pPr>
-      <w:r>
-        <w:rPr>
-          <w:rFonts w:ascii="Times New Roman" w:hAnsi="Times New Roman" w:cs="Times New Roman"/>
-          <w:sz w:val="22"/>
-          <w:szCs w:val="22"/>
-        </w:rPr>
-        <w:t xml:space="preserve"> </w:t>
-      </w:r>
-    </w:p>
-    <w:p>
-      <w:pPr>
-        <w:rPr>
-          <w:rFonts w:ascii="Times New Roman" w:hAnsi="Times New Roman" w:cs="Times New Roman"/>
-          <w:sz w:val="22"/>
-          <w:szCs w:val="22"/>
-        </w:rPr>
-      </w:pPr>
-      <w:r>
-        <w:rPr>
-          <w:rFonts w:ascii="Times New Roman" w:hAnsi="Times New Roman" w:cs="Times New Roman"/>
-          <w:sz w:val="22"/>
-          <w:szCs w:val="22"/>
-        </w:rPr>
-        <w:t xml:space="preserve">For </w:t>
+        <w:t xml:space="preserve">log(1 + x) </w:t>
+      </w:r>
+      <w:r>
+        <w:rPr>
+          <w:rFonts w:ascii="Times New Roman" w:hAnsi="Times New Roman" w:cs="Times New Roman"/>
+          <w:sz w:val="22"/>
+          <w:szCs w:val="22"/>
+        </w:rPr>
+        <w:t xml:space="preserve">instead of </w:t>
       </w:r>
       <w:r>
         <w:rPr>
           <w:rFonts w:ascii="Times New Roman" w:hAnsi="Times New Roman" w:cs="Times New Roman"/>
           <w:b/>
           <w:bCs/>
-          <w:sz w:val="22"/>
-          <w:szCs w:val="22"/>
-        </w:rPr>
-        <w:t>H</w:t>
-      </w:r>
-      <w:r>
-        <w:rPr>
-          <w:rFonts w:ascii="Times New Roman" w:hAnsi="Times New Roman" w:cs="Times New Roman"/>
-          <w:sz w:val="22"/>
-          <w:szCs w:val="22"/>
-        </w:rPr>
-        <w:t xml:space="preserve"> we have the bars from </w:t>
+          <w:i/>
+          <w:iCs/>
+          <w:sz w:val="22"/>
+          <w:szCs w:val="22"/>
+        </w:rPr>
+        <w:t>log(x</w:t>
+      </w:r>
+      <w:r>
+        <w:rPr>
+          <w:rFonts w:ascii="Times New Roman" w:hAnsi="Times New Roman" w:cs="Times New Roman"/>
+          <w:sz w:val="22"/>
+          <w:szCs w:val="22"/>
+        </w:rPr>
+        <w:t xml:space="preserve">), ensures that 0 values still get mapped to </w:t>
+      </w:r>
+      <w:r>
+        <w:rPr>
+          <w:rFonts w:ascii="Times New Roman" w:hAnsi="Times New Roman" w:cs="Times New Roman"/>
+          <w:sz w:val="22"/>
+          <w:szCs w:val="22"/>
+        </w:rPr>
+        <w:t>0.</w:t>
+      </w:r>
+      <w:bookmarkStart w:id="0" w:name="_GoBack"/>
+      <w:bookmarkEnd w:id="0"/>
+    </w:p>
+    <w:p>
+      <w:pPr>
+        <w:rPr>
+          <w:rFonts w:ascii="Times New Roman" w:hAnsi="Times New Roman" w:cs="Times New Roman"/>
+          <w:sz w:val="22"/>
+          <w:szCs w:val="22"/>
+        </w:rPr>
+      </w:pPr>
+      <w:r>
+        <w:rPr>
+          <w:rFonts w:ascii="Times New Roman" w:hAnsi="Times New Roman" w:cs="Times New Roman"/>
+          <w:sz w:val="22"/>
+          <w:szCs w:val="22"/>
+        </w:rPr>
+        <w:t>___________________________________________________________________________</w:t>
+      </w:r>
+    </w:p>
+    <w:p>
+      <w:pPr>
+        <w:rPr>
+          <w:rFonts w:ascii="Times New Roman" w:hAnsi="Times New Roman" w:cs="Times New Roman"/>
+          <w:b/>
+          <w:sz w:val="22"/>
+          <w:szCs w:val="22"/>
+        </w:rPr>
+      </w:pPr>
+    </w:p>
+    <w:p>
+      <w:pPr>
+        <w:rPr>
+          <w:rFonts w:ascii="Times New Roman" w:hAnsi="Times New Roman" w:cs="Times New Roman"/>
+          <w:sz w:val="22"/>
+          <w:szCs w:val="22"/>
+        </w:rPr>
+      </w:pPr>
+      <w:r>
+        <w:rPr>
+          <w:rFonts w:ascii="Times New Roman" w:hAnsi="Times New Roman" w:cs="Times New Roman"/>
+          <w:b/>
+          <w:sz w:val="22"/>
+          <w:szCs w:val="22"/>
+        </w:rPr>
+        <w:t>Question 9</w:t>
+      </w:r>
+      <w:r>
+        <w:rPr>
+          <w:rFonts w:ascii="Times New Roman" w:hAnsi="Times New Roman" w:cs="Times New Roman"/>
+          <w:sz w:val="22"/>
+          <w:szCs w:val="22"/>
+        </w:rPr>
+        <w:t>: What conclusions can be drawn regarding linearity? From your observations can you derive a mathematical expression in the general case?</w:t>
+      </w:r>
+    </w:p>
+    <w:p>
+      <w:pPr>
+        <w:rPr>
+          <w:rFonts w:ascii="Times New Roman" w:hAnsi="Times New Roman" w:cs="Times New Roman"/>
+          <w:sz w:val="22"/>
+          <w:szCs w:val="22"/>
+        </w:rPr>
+      </w:pPr>
+    </w:p>
+    <w:p>
+      <w:pPr>
+        <w:rPr>
+          <w:rFonts w:ascii="Times New Roman" w:hAnsi="Times New Roman" w:cs="Times New Roman"/>
+          <w:sz w:val="22"/>
+          <w:szCs w:val="22"/>
+        </w:rPr>
+      </w:pPr>
+      <w:r>
+        <w:rPr>
+          <w:rFonts w:ascii="Times New Roman" w:hAnsi="Times New Roman" w:cs="Times New Roman"/>
+          <w:sz w:val="22"/>
+          <w:szCs w:val="22"/>
+        </w:rPr>
+        <w:lastRenderedPageBreak/>
+        <w:t>Answers:</w:t>
+      </w:r>
+    </w:p>
+    <w:p>
+      <w:pPr>
+        <w:rPr>
+          <w:rFonts w:ascii="Times New Roman" w:hAnsi="Times New Roman" w:cs="Times New Roman"/>
+          <w:sz w:val="22"/>
+          <w:szCs w:val="22"/>
+        </w:rPr>
+      </w:pPr>
+      <w:r>
+        <w:rPr>
+          <w:rFonts w:ascii="Times New Roman" w:hAnsi="Times New Roman" w:cs="Times New Roman"/>
+          <w:sz w:val="22"/>
+          <w:szCs w:val="22"/>
+        </w:rPr>
+        <w:t xml:space="preserve">As mentioned already in Question 7, the Fourier transform is linear, which we can clearly observe in the case of </w:t>
       </w:r>
       <w:r>
         <w:rPr>
@@ -4468,15 +5774,15 @@
           <w:sz w:val="22"/>
           <w:szCs w:val="22"/>
         </w:rPr>
-        <w:t>F</w:t>
-      </w:r>
-      <w:r>
-        <w:rPr>
-          <w:rFonts w:ascii="Times New Roman" w:hAnsi="Times New Roman" w:cs="Times New Roman"/>
-          <w:sz w:val="22"/>
-          <w:szCs w:val="22"/>
-        </w:rPr>
-        <w:t xml:space="preserve"> and </w:t>
+        <w:t>H = F + G</w:t>
+      </w:r>
+      <w:r>
+        <w:rPr>
+          <w:rFonts w:ascii="Times New Roman" w:hAnsi="Times New Roman" w:cs="Times New Roman"/>
+          <w:sz w:val="22"/>
+          <w:szCs w:val="22"/>
+        </w:rPr>
+        <w:t xml:space="preserve">. As the resulting transform is made up of the individual transforms of </w:t>
       </w:r>
       <w:r>
         <w:rPr>
@@ -4486,15 +5792,15 @@
           <w:sz w:val="22"/>
           <w:szCs w:val="22"/>
         </w:rPr>
-        <w:t>G</w:t>
-      </w:r>
-      <w:r>
-        <w:rPr>
-          <w:rFonts w:ascii="Times New Roman" w:hAnsi="Times New Roman" w:cs="Times New Roman"/>
-          <w:sz w:val="22"/>
-          <w:szCs w:val="22"/>
-        </w:rPr>
-        <w:t xml:space="preserve"> combined (with </w:t>
+        <w:t>F</w:t>
+      </w:r>
+      <w:r>
+        <w:rPr>
+          <w:rFonts w:ascii="Times New Roman" w:hAnsi="Times New Roman" w:cs="Times New Roman"/>
+          <w:sz w:val="22"/>
+          <w:szCs w:val="22"/>
+        </w:rPr>
+        <w:t xml:space="preserve"> and </w:t>
       </w:r>
       <w:r>
         <w:rPr>
@@ -4512,7 +5818,133 @@
           <w:sz w:val="22"/>
           <w:szCs w:val="22"/>
         </w:rPr>
-        <w:t xml:space="preserve"> having higher amplitude), so </w:t>
+        <w:t xml:space="preserve">, we can say that for any </w:t>
+      </w:r>
+      <w:r>
+        <w:rPr>
+          <w:rFonts w:ascii="Times New Roman" w:hAnsi="Times New Roman" w:cs="Times New Roman"/>
+          <w:i/>
+          <w:iCs/>
+          <w:sz w:val="22"/>
+          <w:szCs w:val="22"/>
+        </w:rPr>
+        <w:t>f,g</w:t>
+      </w:r>
+      <w:r>
+        <w:rPr>
+          <w:rFonts w:ascii="Times New Roman" w:hAnsi="Times New Roman" w:cs="Times New Roman"/>
+          <w:sz w:val="22"/>
+          <w:szCs w:val="22"/>
+        </w:rPr>
+        <w:t xml:space="preserve"> the Fourier transform </w:t>
+      </w:r>
+      <w:r>
+        <w:rPr>
+          <w:rFonts w:ascii="Times New Roman" w:hAnsi="Times New Roman" w:cs="Times New Roman"/>
+          <w:b/>
+          <w:bCs/>
+          <w:sz w:val="22"/>
+          <w:szCs w:val="22"/>
+        </w:rPr>
+        <w:t>F</w:t>
+      </w:r>
+      <w:r>
+        <w:rPr>
+          <w:rFonts w:ascii="Times New Roman" w:hAnsi="Times New Roman" w:cs="Times New Roman"/>
+          <w:sz w:val="22"/>
+          <w:szCs w:val="22"/>
+        </w:rPr>
+        <w:t>(</w:t>
+      </w:r>
+      <w:r>
+        <w:rPr>
+          <w:rFonts w:ascii="Times New Roman" w:hAnsi="Times New Roman" w:cs="Times New Roman"/>
+          <w:i/>
+          <w:iCs/>
+          <w:sz w:val="22"/>
+          <w:szCs w:val="22"/>
+        </w:rPr>
+        <w:t>f+g</w:t>
+      </w:r>
+      <w:r>
+        <w:rPr>
+          <w:rFonts w:ascii="Times New Roman" w:hAnsi="Times New Roman" w:cs="Times New Roman"/>
+          <w:sz w:val="22"/>
+          <w:szCs w:val="22"/>
+        </w:rPr>
+        <w:t xml:space="preserve">) = </w:t>
+      </w:r>
+      <w:r>
+        <w:rPr>
+          <w:rFonts w:ascii="Times New Roman" w:hAnsi="Times New Roman" w:cs="Times New Roman"/>
+          <w:b/>
+          <w:bCs/>
+          <w:sz w:val="22"/>
+          <w:szCs w:val="22"/>
+        </w:rPr>
+        <w:t>F</w:t>
+      </w:r>
+      <w:r>
+        <w:rPr>
+          <w:rFonts w:ascii="Times New Roman" w:hAnsi="Times New Roman" w:cs="Times New Roman"/>
+          <w:sz w:val="22"/>
+          <w:szCs w:val="22"/>
+        </w:rPr>
+        <w:t>(</w:t>
+      </w:r>
+      <w:r>
+        <w:rPr>
+          <w:rFonts w:ascii="Times New Roman" w:hAnsi="Times New Roman" w:cs="Times New Roman"/>
+          <w:i/>
+          <w:iCs/>
+          <w:sz w:val="22"/>
+          <w:szCs w:val="22"/>
+        </w:rPr>
+        <w:t>f</w:t>
+      </w:r>
+      <w:r>
+        <w:rPr>
+          <w:rFonts w:ascii="Times New Roman" w:hAnsi="Times New Roman" w:cs="Times New Roman"/>
+          <w:sz w:val="22"/>
+          <w:szCs w:val="22"/>
+        </w:rPr>
+        <w:t xml:space="preserve">) + </w:t>
+      </w:r>
+      <w:r>
+        <w:rPr>
+          <w:rFonts w:ascii="Times New Roman" w:hAnsi="Times New Roman" w:cs="Times New Roman"/>
+          <w:b/>
+          <w:bCs/>
+          <w:sz w:val="22"/>
+          <w:szCs w:val="22"/>
+        </w:rPr>
+        <w:t>F</w:t>
+      </w:r>
+      <w:r>
+        <w:rPr>
+          <w:rFonts w:ascii="Times New Roman" w:hAnsi="Times New Roman" w:cs="Times New Roman"/>
+          <w:sz w:val="22"/>
+          <w:szCs w:val="22"/>
+        </w:rPr>
+        <w:t>(</w:t>
+      </w:r>
+      <w:r>
+        <w:rPr>
+          <w:rFonts w:ascii="Times New Roman" w:hAnsi="Times New Roman" w:cs="Times New Roman"/>
+          <w:i/>
+          <w:iCs/>
+          <w:sz w:val="22"/>
+          <w:szCs w:val="22"/>
+        </w:rPr>
+        <w:t>g</w:t>
+      </w:r>
+      <w:r>
+        <w:rPr>
+          <w:rFonts w:ascii="Times New Roman" w:hAnsi="Times New Roman" w:cs="Times New Roman"/>
+          <w:sz w:val="22"/>
+          <w:szCs w:val="22"/>
+        </w:rPr>
+        <w:t>)</w:t>
       </w:r>
     </w:p>
     <w:p>
@@ -4557,15 +5989,15 @@
           <w:sz w:val="22"/>
           <w:szCs w:val="22"/>
         </w:rPr>
-        <w:t>Question 8</w:t>
-      </w:r>
-      <w:r>
-        <w:rPr>
-          <w:rFonts w:ascii="Times New Roman" w:hAnsi="Times New Roman" w:cs="Times New Roman"/>
-          <w:sz w:val="22"/>
-          <w:szCs w:val="22"/>
-        </w:rPr>
-        <w:t>: Why is the logarithm function applied?</w:t>
+        <w:t>Question 10</w:t>
+      </w:r>
+      <w:r>
+        <w:rPr>
+          <w:rFonts w:ascii="Times New Roman" w:hAnsi="Times New Roman" w:cs="Times New Roman"/>
+          <w:sz w:val="22"/>
+          <w:szCs w:val="22"/>
+        </w:rPr>
+        <w:t>: Are there any other ways to compute the last image? Remember what multiplication in Fourier domain equals to in the spatial domain! Perform these alternative computations in practice.</w:t>
       </w:r>
     </w:p>
     <w:p>
@@ -4611,8 +6043,6 @@
           <w:szCs w:val="22"/>
         </w:rPr>
       </w:pPr>
-      <w:bookmarkStart w:id="0" w:name="_GoBack"/>
-      <w:bookmarkEnd w:id="0"/>
       <w:r>
         <w:rPr>
           <w:rFonts w:ascii="Times New Roman" w:hAnsi="Times New Roman" w:cs="Times New Roman"/>
@@ -4647,15 +6077,15 @@
           <w:sz w:val="22"/>
           <w:szCs w:val="22"/>
         </w:rPr>
-        <w:t>Question 9</w:t>
-      </w:r>
-      <w:r>
-        <w:rPr>
-          <w:rFonts w:ascii="Times New Roman" w:hAnsi="Times New Roman" w:cs="Times New Roman"/>
-          <w:sz w:val="22"/>
-          <w:szCs w:val="22"/>
-        </w:rPr>
-        <w:t>: What conclusions can be drawn regarding linearity? From your observations can you derive a mathematical expression in the general case?</w:t>
+        <w:t>Question 11</w:t>
+      </w:r>
+      <w:r>
+        <w:rPr>
+          <w:rFonts w:ascii="Times New Roman" w:hAnsi="Times New Roman" w:cs="Times New Roman"/>
+          <w:sz w:val="22"/>
+          <w:szCs w:val="22"/>
+        </w:rPr>
+        <w:t>: What conclusions can be drawn from comparing the results with those in the previous exercise? See how the source images have changed and analyze the effects of scaling.</w:t>
       </w:r>
     </w:p>
     <w:p>
@@ -4735,15 +6165,15 @@
           <w:sz w:val="22"/>
           <w:szCs w:val="22"/>
         </w:rPr>
-        <w:t>Question 10</w:t>
-      </w:r>
-      <w:r>
-        <w:rPr>
-          <w:rFonts w:ascii="Times New Roman" w:hAnsi="Times New Roman" w:cs="Times New Roman"/>
-          <w:sz w:val="22"/>
-          <w:szCs w:val="22"/>
-        </w:rPr>
-        <w:t>: Are there any other ways to compute the last image? Remember what multiplication in Fourier domain equals to in the spatial domain! Perform these alternative computations in practice.</w:t>
+        <w:t>Question 12</w:t>
+      </w:r>
+      <w:r>
+        <w:rPr>
+          <w:rFonts w:ascii="Times New Roman" w:hAnsi="Times New Roman" w:cs="Times New Roman"/>
+          <w:sz w:val="22"/>
+          <w:szCs w:val="22"/>
+        </w:rPr>
+        <w:t>: What can be said about possible similarities and differences? Hint: think of the frequencies and how they are affected by the rotation.</w:t>
       </w:r>
     </w:p>
     <w:p>
@@ -4795,7 +6225,6 @@
           <w:sz w:val="22"/>
           <w:szCs w:val="22"/>
         </w:rPr>
-        <w:lastRenderedPageBreak/>
         <w:t>___________________________________________________________________________</w:t>
       </w:r>
     </w:p>
@@ -4824,15 +6253,15 @@
           <w:sz w:val="22"/>
           <w:szCs w:val="22"/>
         </w:rPr>
-        <w:t>Question 11</w:t>
-      </w:r>
-      <w:r>
-        <w:rPr>
-          <w:rFonts w:ascii="Times New Roman" w:hAnsi="Times New Roman" w:cs="Times New Roman"/>
-          <w:sz w:val="22"/>
-          <w:szCs w:val="22"/>
-        </w:rPr>
-        <w:t>: What conclusions can be drawn from comparing the results with those in the previous exercise? See how the source images have changed and analyze the effects of scaling.</w:t>
+        <w:t>Question 13</w:t>
+      </w:r>
+      <w:r>
+        <w:rPr>
+          <w:rFonts w:ascii="Times New Roman" w:hAnsi="Times New Roman" w:cs="Times New Roman"/>
+          <w:sz w:val="22"/>
+          <w:szCs w:val="22"/>
+        </w:rPr>
+        <w:t>: What information is contained in the phase and in the magnitude of the Fourier transform?</w:t>
       </w:r>
     </w:p>
     <w:p>
@@ -4912,15 +6341,32 @@
           <w:sz w:val="22"/>
           <w:szCs w:val="22"/>
         </w:rPr>
-        <w:t>Question 12</w:t>
-      </w:r>
-      <w:r>
-        <w:rPr>
-          <w:rFonts w:ascii="Times New Roman" w:hAnsi="Times New Roman" w:cs="Times New Roman"/>
-          <w:sz w:val="22"/>
-          <w:szCs w:val="22"/>
-        </w:rPr>
-        <w:t>: What can be said about possible similarities and differences? Hint: think of the frequencies and how they are affected by the rotation.</w:t>
+        <w:t>Question 14</w:t>
+      </w:r>
+      <w:r>
+        <w:rPr>
+          <w:rFonts w:ascii="Times New Roman" w:hAnsi="Times New Roman" w:cs="Times New Roman"/>
+          <w:sz w:val="22"/>
+          <w:szCs w:val="22"/>
+        </w:rPr>
+        <w:t>: Show the impulse response and variance for the above-mentioned t-values. What are the variances of your discretized Gaussian kernel for t = 0.1, 0.3, 1.0, 10.0 and</w:t>
+      </w:r>
+    </w:p>
+    <w:p>
+      <w:pPr>
+        <w:rPr>
+          <w:rFonts w:ascii="Times New Roman" w:hAnsi="Times New Roman" w:cs="Times New Roman"/>
+          <w:sz w:val="22"/>
+          <w:szCs w:val="22"/>
+        </w:rPr>
+      </w:pPr>
+      <w:r>
+        <w:rPr>
+          <w:rFonts w:ascii="Times New Roman" w:hAnsi="Times New Roman" w:cs="Times New Roman"/>
+          <w:sz w:val="22"/>
+          <w:szCs w:val="22"/>
+        </w:rPr>
+        <w:t>100.0?</w:t>
       </w:r>
     </w:p>
     <w:p>
@@ -5000,15 +6446,15 @@
           <w:sz w:val="22"/>
           <w:szCs w:val="22"/>
         </w:rPr>
-        <w:t>Question 13</w:t>
-      </w:r>
-      <w:r>
-        <w:rPr>
-          <w:rFonts w:ascii="Times New Roman" w:hAnsi="Times New Roman" w:cs="Times New Roman"/>
-          <w:sz w:val="22"/>
-          <w:szCs w:val="22"/>
-        </w:rPr>
-        <w:t>: What information is contained in the phase and in the magnitude of the Fourier transform?</w:t>
+        <w:t>Question 15</w:t>
+      </w:r>
+      <w:r>
+        <w:rPr>
+          <w:rFonts w:ascii="Times New Roman" w:hAnsi="Times New Roman" w:cs="Times New Roman"/>
+          <w:sz w:val="22"/>
+          <w:szCs w:val="22"/>
+        </w:rPr>
+        <w:t>: Are the results different from or similar to the estimated variance? How does the result correspond to the ideal continuous case? Lead: think of the relation between spatial and Fourier domains for different values of t.</w:t>
       </w:r>
     </w:p>
     <w:p>
@@ -5088,32 +6534,15 @@
           <w:sz w:val="22"/>
           <w:szCs w:val="22"/>
         </w:rPr>
-        <w:t>Question 14</w:t>
-      </w:r>
-      <w:r>
-        <w:rPr>
-          <w:rFonts w:ascii="Times New Roman" w:hAnsi="Times New Roman" w:cs="Times New Roman"/>
-          <w:sz w:val="22"/>
-          <w:szCs w:val="22"/>
-        </w:rPr>
-        <w:t>: Show the impulse response and variance for the above-mentioned t-values. What are the variances of your discretized Gaussian kernel for t = 0.1, 0.3, 1.0, 10.0 and</w:t>
-      </w:r>
-    </w:p>
-    <w:p>
-      <w:pPr>
-        <w:rPr>
-          <w:rFonts w:ascii="Times New Roman" w:hAnsi="Times New Roman" w:cs="Times New Roman"/>
-          <w:sz w:val="22"/>
-          <w:szCs w:val="22"/>
-        </w:rPr>
-      </w:pPr>
-      <w:r>
-        <w:rPr>
-          <w:rFonts w:ascii="Times New Roman" w:hAnsi="Times New Roman" w:cs="Times New Roman"/>
-          <w:sz w:val="22"/>
-          <w:szCs w:val="22"/>
-        </w:rPr>
-        <w:t>100.0?</w:t>
+        <w:t>Question 16</w:t>
+      </w:r>
+      <w:r>
+        <w:rPr>
+          <w:rFonts w:ascii="Times New Roman" w:hAnsi="Times New Roman" w:cs="Times New Roman"/>
+          <w:sz w:val="22"/>
+          <w:szCs w:val="22"/>
+        </w:rPr>
+        <w:t>: Convolve a couple of images with Gaussian functions of different variances (like t = 1.0, 4.0, 16.0, 64.0 and 256.0) and present your results. What effects can you observe?</w:t>
       </w:r>
     </w:p>
     <w:p>
@@ -5193,15 +6622,79 @@
           <w:sz w:val="22"/>
           <w:szCs w:val="22"/>
         </w:rPr>
-        <w:t>Question 15</w:t>
-      </w:r>
-      <w:r>
-        <w:rPr>
-          <w:rFonts w:ascii="Times New Roman" w:hAnsi="Times New Roman" w:cs="Times New Roman"/>
-          <w:sz w:val="22"/>
-          <w:szCs w:val="22"/>
-        </w:rPr>
-        <w:t>: Are the results different from or similar to the estimated variance? How does the result correspond to the ideal continuous case? Lead: think of the relation between spatial and Fourier domains for different values of t.</w:t>
+        <w:t>Question 17</w:t>
+      </w:r>
+      <w:r>
+        <w:rPr>
+          <w:rFonts w:ascii="Times New Roman" w:hAnsi="Times New Roman" w:cs="Times New Roman"/>
+          <w:sz w:val="22"/>
+          <w:szCs w:val="22"/>
+        </w:rPr>
+        <w:t xml:space="preserve">: What </w:t>
+      </w:r>
+      <w:r>
+        <w:rPr>
+          <w:rFonts w:ascii="Times New Roman" w:hAnsi="Times New Roman" w:cs="Times New Roman"/>
+          <w:sz w:val="22"/>
+          <w:szCs w:val="22"/>
+        </w:rPr>
+        <w:t>are the positive and negative effects for each type of fi</w:t>
+      </w:r>
+      <w:r>
+        <w:rPr>
+          <w:rFonts w:ascii="Times New Roman" w:hAnsi="Times New Roman" w:cs="Times New Roman"/>
+          <w:sz w:val="22"/>
+          <w:szCs w:val="22"/>
+        </w:rPr>
+        <w:t>lter? Describe</w:t>
+      </w:r>
+      <w:r>
+        <w:rPr>
+          <w:rFonts w:ascii="Times New Roman" w:hAnsi="Times New Roman" w:cs="Times New Roman"/>
+          <w:sz w:val="22"/>
+          <w:szCs w:val="22"/>
+        </w:rPr>
+        <w:t xml:space="preserve"> what you observe and name the eff</w:t>
+      </w:r>
+      <w:r>
+        <w:rPr>
+          <w:rFonts w:ascii="Times New Roman" w:hAnsi="Times New Roman" w:cs="Times New Roman"/>
+          <w:sz w:val="22"/>
+          <w:szCs w:val="22"/>
+        </w:rPr>
+        <w:t>ects that you recognize. How do the results depend</w:t>
+      </w:r>
+      <w:r>
+        <w:rPr>
+          <w:rFonts w:ascii="Times New Roman" w:hAnsi="Times New Roman" w:cs="Times New Roman"/>
+          <w:sz w:val="22"/>
+          <w:szCs w:val="22"/>
+        </w:rPr>
+        <w:t xml:space="preserve"> on the fi</w:t>
+      </w:r>
+      <w:r>
+        <w:rPr>
+          <w:rFonts w:ascii="Times New Roman" w:hAnsi="Times New Roman" w:cs="Times New Roman"/>
+          <w:sz w:val="22"/>
+          <w:szCs w:val="22"/>
+        </w:rPr>
+        <w:t>lter param</w:t>
+      </w:r>
+      <w:r>
+        <w:rPr>
+          <w:rFonts w:ascii="Times New Roman" w:hAnsi="Times New Roman" w:cs="Times New Roman"/>
+          <w:sz w:val="22"/>
+          <w:szCs w:val="22"/>
+        </w:rPr>
+        <w:t>eters? Illustrate with Matlab fi</w:t>
+      </w:r>
+      <w:r>
+        <w:rPr>
+          <w:rFonts w:ascii="Times New Roman" w:hAnsi="Times New Roman" w:cs="Times New Roman"/>
+          <w:sz w:val="22"/>
+          <w:szCs w:val="22"/>
+        </w:rPr>
+        <w:t>gure(s).</w:t>
       </w:r>
     </w:p>
     <w:p>
@@ -5281,15 +6774,31 @@
           <w:sz w:val="22"/>
           <w:szCs w:val="22"/>
         </w:rPr>
-        <w:t>Question 16</w:t>
-      </w:r>
-      <w:r>
-        <w:rPr>
-          <w:rFonts w:ascii="Times New Roman" w:hAnsi="Times New Roman" w:cs="Times New Roman"/>
-          <w:sz w:val="22"/>
-          <w:szCs w:val="22"/>
-        </w:rPr>
-        <w:t>: Convolve a couple of images with Gaussian functions of different variances (like t = 1.0, 4.0, 16.0, 64.0 and 256.0) and present your results. What effects can you observe?</w:t>
+        <w:t>Question 18</w:t>
+      </w:r>
+      <w:r>
+        <w:rPr>
+          <w:rFonts w:ascii="Times New Roman" w:hAnsi="Times New Roman" w:cs="Times New Roman"/>
+          <w:sz w:val="22"/>
+          <w:szCs w:val="22"/>
+        </w:rPr>
+        <w:t>: What conclusions can you draw from comparing the results of the respective</w:t>
+      </w:r>
+      <w:r>
+        <w:rPr>
+          <w:rFonts w:ascii="Times New Roman" w:hAnsi="Times New Roman" w:cs="Times New Roman"/>
+          <w:sz w:val="22"/>
+          <w:szCs w:val="22"/>
+        </w:rPr>
+        <w:t xml:space="preserve"> </w:t>
+      </w:r>
+      <w:r>
+        <w:rPr>
+          <w:rFonts w:ascii="Times New Roman" w:hAnsi="Times New Roman" w:cs="Times New Roman"/>
+          <w:sz w:val="22"/>
+          <w:szCs w:val="22"/>
+        </w:rPr>
+        <w:t xml:space="preserve">methods? </w:t>
       </w:r>
     </w:p>
     <w:p>
@@ -5369,185 +6878,23 @@
           <w:sz w:val="22"/>
           <w:szCs w:val="22"/>
         </w:rPr>
-        <w:t>Question 17</w:t>
-      </w:r>
-      <w:r>
-        <w:rPr>
-          <w:rFonts w:ascii="Times New Roman" w:hAnsi="Times New Roman" w:cs="Times New Roman"/>
-          <w:sz w:val="22"/>
-          <w:szCs w:val="22"/>
-        </w:rPr>
-        <w:t xml:space="preserve">: What </w:t>
-      </w:r>
-      <w:r>
-        <w:rPr>
-          <w:rFonts w:ascii="Times New Roman" w:hAnsi="Times New Roman" w:cs="Times New Roman"/>
-          <w:sz w:val="22"/>
-          <w:szCs w:val="22"/>
-        </w:rPr>
-        <w:t>are the positive and negative effects for each type of fi</w:t>
-      </w:r>
-      <w:r>
-        <w:rPr>
-          <w:rFonts w:ascii="Times New Roman" w:hAnsi="Times New Roman" w:cs="Times New Roman"/>
-          <w:sz w:val="22"/>
-          <w:szCs w:val="22"/>
-        </w:rPr>
-        <w:t>lter? Describe</w:t>
-      </w:r>
-      <w:r>
-        <w:rPr>
-          <w:rFonts w:ascii="Times New Roman" w:hAnsi="Times New Roman" w:cs="Times New Roman"/>
-          <w:sz w:val="22"/>
-          <w:szCs w:val="22"/>
-        </w:rPr>
-        <w:t xml:space="preserve"> what you observe and name the eff</w:t>
-      </w:r>
-      <w:r>
-        <w:rPr>
-          <w:rFonts w:ascii="Times New Roman" w:hAnsi="Times New Roman" w:cs="Times New Roman"/>
-          <w:sz w:val="22"/>
-          <w:szCs w:val="22"/>
-        </w:rPr>
-        <w:t>ects that you recognize. How do the results depend</w:t>
-      </w:r>
-      <w:r>
-        <w:rPr>
-          <w:rFonts w:ascii="Times New Roman" w:hAnsi="Times New Roman" w:cs="Times New Roman"/>
-          <w:sz w:val="22"/>
-          <w:szCs w:val="22"/>
-        </w:rPr>
-        <w:t xml:space="preserve"> on the fi</w:t>
-      </w:r>
-      <w:r>
-        <w:rPr>
-          <w:rFonts w:ascii="Times New Roman" w:hAnsi="Times New Roman" w:cs="Times New Roman"/>
-          <w:sz w:val="22"/>
-          <w:szCs w:val="22"/>
-        </w:rPr>
-        <w:t>lter param</w:t>
-      </w:r>
-      <w:r>
-        <w:rPr>
-          <w:rFonts w:ascii="Times New Roman" w:hAnsi="Times New Roman" w:cs="Times New Roman"/>
-          <w:sz w:val="22"/>
-          <w:szCs w:val="22"/>
-        </w:rPr>
-        <w:t xml:space="preserve">eters? Illustrate with </w:t>
-      </w:r>
-      <w:proofErr w:type="spellStart"/>
-      <w:r>
-        <w:rPr>
-          <w:rFonts w:ascii="Times New Roman" w:hAnsi="Times New Roman" w:cs="Times New Roman"/>
-          <w:sz w:val="22"/>
-          <w:szCs w:val="22"/>
-        </w:rPr>
-        <w:t>Matlab</w:t>
-      </w:r>
-      <w:proofErr w:type="spellEnd"/>
-      <w:r>
-        <w:rPr>
-          <w:rFonts w:ascii="Times New Roman" w:hAnsi="Times New Roman" w:cs="Times New Roman"/>
-          <w:sz w:val="22"/>
-          <w:szCs w:val="22"/>
-        </w:rPr>
-        <w:t xml:space="preserve"> fi</w:t>
-      </w:r>
-      <w:r>
-        <w:rPr>
-          <w:rFonts w:ascii="Times New Roman" w:hAnsi="Times New Roman" w:cs="Times New Roman"/>
-          <w:sz w:val="22"/>
-          <w:szCs w:val="22"/>
-        </w:rPr>
-        <w:t>gure(s).</w:t>
-      </w:r>
-    </w:p>
-    <w:p>
-      <w:pPr>
-        <w:rPr>
-          <w:rFonts w:ascii="Times New Roman" w:hAnsi="Times New Roman" w:cs="Times New Roman"/>
-          <w:sz w:val="22"/>
-          <w:szCs w:val="22"/>
-        </w:rPr>
-      </w:pPr>
-    </w:p>
-    <w:p>
-      <w:pPr>
-        <w:rPr>
-          <w:rFonts w:ascii="Times New Roman" w:hAnsi="Times New Roman" w:cs="Times New Roman"/>
-          <w:sz w:val="22"/>
-          <w:szCs w:val="22"/>
-        </w:rPr>
-      </w:pPr>
-      <w:r>
-        <w:rPr>
-          <w:rFonts w:ascii="Times New Roman" w:hAnsi="Times New Roman" w:cs="Times New Roman"/>
-          <w:sz w:val="22"/>
-          <w:szCs w:val="22"/>
-        </w:rPr>
-        <w:t>Answers:</w:t>
-      </w:r>
-    </w:p>
-    <w:p>
-      <w:pPr>
-        <w:rPr>
-          <w:rFonts w:ascii="Times New Roman" w:hAnsi="Times New Roman" w:cs="Times New Roman"/>
-          <w:sz w:val="22"/>
-          <w:szCs w:val="22"/>
-        </w:rPr>
-      </w:pPr>
-    </w:p>
-    <w:p>
-      <w:pPr>
-        <w:rPr>
-          <w:rFonts w:ascii="Times New Roman" w:hAnsi="Times New Roman" w:cs="Times New Roman"/>
-          <w:sz w:val="22"/>
-          <w:szCs w:val="22"/>
-        </w:rPr>
-      </w:pPr>
-      <w:r>
-        <w:rPr>
-          <w:rFonts w:ascii="Times New Roman" w:hAnsi="Times New Roman" w:cs="Times New Roman"/>
-          <w:sz w:val="22"/>
-          <w:szCs w:val="22"/>
-        </w:rPr>
-        <w:t>___________________________________________________________________________</w:t>
-      </w:r>
-    </w:p>
-    <w:p>
-      <w:pPr>
-        <w:rPr>
-          <w:rFonts w:ascii="Times New Roman" w:hAnsi="Times New Roman" w:cs="Times New Roman"/>
-          <w:b/>
-          <w:sz w:val="22"/>
-          <w:szCs w:val="22"/>
-        </w:rPr>
-      </w:pPr>
-    </w:p>
-    <w:p>
-      <w:pPr>
-        <w:rPr>
-          <w:rFonts w:ascii="Times New Roman" w:hAnsi="Times New Roman" w:cs="Times New Roman"/>
-          <w:sz w:val="22"/>
-          <w:szCs w:val="22"/>
-        </w:rPr>
-      </w:pPr>
-      <w:r>
-        <w:rPr>
-          <w:rFonts w:ascii="Times New Roman" w:hAnsi="Times New Roman" w:cs="Times New Roman"/>
-          <w:b/>
-          <w:sz w:val="22"/>
-          <w:szCs w:val="22"/>
-        </w:rPr>
-        <w:t>Question 18</w:t>
-      </w:r>
-      <w:r>
-        <w:rPr>
-          <w:rFonts w:ascii="Times New Roman" w:hAnsi="Times New Roman" w:cs="Times New Roman"/>
-          <w:sz w:val="22"/>
-          <w:szCs w:val="22"/>
-        </w:rPr>
-        <w:t>: What conclusions can you draw from comparing the results of the respective</w:t>
+        <w:t>Question 19</w:t>
+      </w:r>
+      <w:r>
+        <w:rPr>
+          <w:rFonts w:ascii="Times New Roman" w:hAnsi="Times New Roman" w:cs="Times New Roman"/>
+          <w:sz w:val="22"/>
+          <w:szCs w:val="22"/>
+        </w:rPr>
+        <w:t>: What eff</w:t>
+      </w:r>
+      <w:r>
+        <w:rPr>
+          <w:rFonts w:ascii="Times New Roman" w:hAnsi="Times New Roman" w:cs="Times New Roman"/>
+          <w:sz w:val="22"/>
+          <w:szCs w:val="22"/>
+        </w:rPr>
+        <w:t>ects do you observe when subsampling the original image and the</w:t>
       </w:r>
       <w:r>
         <w:rPr>
@@ -5563,118 +6910,6 @@
           <w:sz w:val="22"/>
           <w:szCs w:val="22"/>
         </w:rPr>
-        <w:t xml:space="preserve">methods? </w:t>
-      </w:r>
-    </w:p>
-    <w:p>
-      <w:pPr>
-        <w:rPr>
-          <w:rFonts w:ascii="Times New Roman" w:hAnsi="Times New Roman" w:cs="Times New Roman"/>
-          <w:sz w:val="22"/>
-          <w:szCs w:val="22"/>
-        </w:rPr>
-      </w:pPr>
-    </w:p>
-    <w:p>
-      <w:pPr>
-        <w:rPr>
-          <w:rFonts w:ascii="Times New Roman" w:hAnsi="Times New Roman" w:cs="Times New Roman"/>
-          <w:sz w:val="22"/>
-          <w:szCs w:val="22"/>
-        </w:rPr>
-      </w:pPr>
-      <w:r>
-        <w:rPr>
-          <w:rFonts w:ascii="Times New Roman" w:hAnsi="Times New Roman" w:cs="Times New Roman"/>
-          <w:sz w:val="22"/>
-          <w:szCs w:val="22"/>
-        </w:rPr>
-        <w:t>Answers:</w:t>
-      </w:r>
-    </w:p>
-    <w:p>
-      <w:pPr>
-        <w:rPr>
-          <w:rFonts w:ascii="Times New Roman" w:hAnsi="Times New Roman" w:cs="Times New Roman"/>
-          <w:sz w:val="22"/>
-          <w:szCs w:val="22"/>
-        </w:rPr>
-      </w:pPr>
-    </w:p>
-    <w:p>
-      <w:pPr>
-        <w:rPr>
-          <w:rFonts w:ascii="Times New Roman" w:hAnsi="Times New Roman" w:cs="Times New Roman"/>
-          <w:sz w:val="22"/>
-          <w:szCs w:val="22"/>
-        </w:rPr>
-      </w:pPr>
-      <w:r>
-        <w:rPr>
-          <w:rFonts w:ascii="Times New Roman" w:hAnsi="Times New Roman" w:cs="Times New Roman"/>
-          <w:sz w:val="22"/>
-          <w:szCs w:val="22"/>
-        </w:rPr>
-        <w:t>___________________________________________________________________________</w:t>
-      </w:r>
-    </w:p>
-    <w:p>
-      <w:pPr>
-        <w:rPr>
-          <w:rFonts w:ascii="Times New Roman" w:hAnsi="Times New Roman" w:cs="Times New Roman"/>
-          <w:b/>
-          <w:sz w:val="22"/>
-          <w:szCs w:val="22"/>
-        </w:rPr>
-      </w:pPr>
-    </w:p>
-    <w:p>
-      <w:pPr>
-        <w:rPr>
-          <w:rFonts w:ascii="Times New Roman" w:hAnsi="Times New Roman" w:cs="Times New Roman"/>
-          <w:sz w:val="22"/>
-          <w:szCs w:val="22"/>
-        </w:rPr>
-      </w:pPr>
-      <w:r>
-        <w:rPr>
-          <w:rFonts w:ascii="Times New Roman" w:hAnsi="Times New Roman" w:cs="Times New Roman"/>
-          <w:b/>
-          <w:sz w:val="22"/>
-          <w:szCs w:val="22"/>
-        </w:rPr>
-        <w:t>Question 19</w:t>
-      </w:r>
-      <w:r>
-        <w:rPr>
-          <w:rFonts w:ascii="Times New Roman" w:hAnsi="Times New Roman" w:cs="Times New Roman"/>
-          <w:sz w:val="22"/>
-          <w:szCs w:val="22"/>
-        </w:rPr>
-        <w:t>: What eff</w:t>
-      </w:r>
-      <w:r>
-        <w:rPr>
-          <w:rFonts w:ascii="Times New Roman" w:hAnsi="Times New Roman" w:cs="Times New Roman"/>
-          <w:sz w:val="22"/>
-          <w:szCs w:val="22"/>
-        </w:rPr>
-        <w:t>ects do you observe when subsampling the original image and the</w:t>
-      </w:r>
-      <w:r>
-        <w:rPr>
-          <w:rFonts w:ascii="Times New Roman" w:hAnsi="Times New Roman" w:cs="Times New Roman"/>
-          <w:sz w:val="22"/>
-          <w:szCs w:val="22"/>
-        </w:rPr>
-        <w:t xml:space="preserve"> </w:t>
-      </w:r>
-      <w:r>
-        <w:rPr>
-          <w:rFonts w:ascii="Times New Roman" w:hAnsi="Times New Roman" w:cs="Times New Roman"/>
-          <w:sz w:val="22"/>
-          <w:szCs w:val="22"/>
-        </w:rPr>
         <w:t>smoo</w:t>
       </w:r>
       <w:r>
@@ -5691,25 +6926,7 @@
           <w:sz w:val="22"/>
           <w:szCs w:val="22"/>
         </w:rPr>
-        <w:t xml:space="preserve">lters with the best results found for iteration </w:t>
-      </w:r>
-      <w:proofErr w:type="spellStart"/>
-      <w:r>
-        <w:rPr>
-          <w:rFonts w:ascii="Times New Roman" w:hAnsi="Times New Roman" w:cs="Times New Roman"/>
-          <w:sz w:val="22"/>
-          <w:szCs w:val="22"/>
-        </w:rPr>
-        <w:t>i</w:t>
-      </w:r>
-      <w:proofErr w:type="spellEnd"/>
-      <w:r>
-        <w:rPr>
-          <w:rFonts w:ascii="Times New Roman" w:hAnsi="Times New Roman" w:cs="Times New Roman"/>
-          <w:sz w:val="22"/>
-          <w:szCs w:val="22"/>
-        </w:rPr>
-        <w:t xml:space="preserve"> = 4.</w:t>
+        <w:t>lters with the best results found for iteration i = 4.</w:t>
       </w:r>
     </w:p>
     <w:p>
@@ -6198,11 +7415,6 @@
     <w:lsdException w:name="Book Title" w:uiPriority="33" w:qFormat="1"/>
     <w:lsdException w:name="Bibliography" w:semiHidden="1" w:uiPriority="37" w:unhideWhenUsed="1"/>
     <w:lsdException w:name="TOC Heading" w:semiHidden="1" w:uiPriority="39" w:unhideWhenUsed="1" w:qFormat="1"/>
-    <w:lsdException w:name="Plain Table 5" w:semiHidden="1" w:unhideWhenUsed="1"/>
-    <w:lsdException w:name="Grid Table Light" w:semiHidden="1" w:unhideWhenUsed="1"/>
-    <w:lsdException w:name="Grid Table 1 Light" w:semiHidden="1" w:unhideWhenUsed="1"/>
-    <w:lsdException w:name="Grid Table 2" w:semiHidden="1" w:unhideWhenUsed="1"/>
-    <w:lsdException w:name="Grid Table 3" w:semiHidden="1" w:unhideWhenUsed="1"/>
     <w:lsdException w:name="Grid Table 4" w:uiPriority="49"/>
     <w:lsdException w:name="Grid Table 5 Dark" w:uiPriority="50"/>
     <w:lsdException w:name="Grid Table 6 Colorful" w:uiPriority="51"/>

</xml_diff>